<commit_message>
Added Cover Letter and Elevator Pitch
</commit_message>
<xml_diff>
--- a/34-applying-getting-interviews/Lawrence_Dovin_Resume.docx
+++ b/34-applying-getting-interviews/Lawrence_Dovin_Resume.docx
@@ -300,10 +300,6 @@
           <w:p>
             <w:pPr>
               <w:pStyle w:val="ListParagraph"/>
-              <w:numPr>
-                <w:ilvl w:val="0"/>
-                <w:numId w:val="20"/>
-              </w:numPr>
               <w:spacing w:after="0" w:line="240" w:lineRule="auto"/>
               <w:jc w:val="center"/>
               <w:rPr>
@@ -322,7 +318,27 @@
                 <w:sz w:val="18"/>
                 <w:szCs w:val="18"/>
               </w:rPr>
-              <w:t xml:space="preserve">LinkedIn: linkedin.com/in/lawrence-dovin  </w:t>
+              <w:t>•</w:t>
+            </w:r>
+            <w:r>
+              <w:rPr>
+                <w:rFonts w:ascii="Calibri Light" w:hAnsi="Calibri Light" w:cs="Calibri Light"/>
+                <w:b/>
+                <w:bCs/>
+                <w:sz w:val="18"/>
+                <w:szCs w:val="18"/>
+              </w:rPr>
+              <w:t xml:space="preserve"> </w:t>
+            </w:r>
+            <w:r>
+              <w:rPr>
+                <w:rFonts w:ascii="Calibri Light" w:hAnsi="Calibri Light" w:cs="Calibri Light"/>
+                <w:b/>
+                <w:bCs/>
+                <w:sz w:val="18"/>
+                <w:szCs w:val="18"/>
+              </w:rPr>
+              <w:t>LinkedIn: linkedin.com/in/lawrence-dovin</w:t>
             </w:r>
           </w:p>
           <w:p>
@@ -1885,6 +1901,16 @@
               <w:spacing w:after="0" w:line="240" w:lineRule="auto"/>
               <w:rPr>
                 <w:rFonts w:ascii="Calibri Light" w:hAnsi="Calibri Light" w:cs="Calibri Light"/>
+                <w:sz w:val="18"/>
+                <w:szCs w:val="18"/>
+              </w:rPr>
+            </w:pPr>
+          </w:p>
+          <w:p>
+            <w:pPr>
+              <w:spacing w:after="0" w:line="240" w:lineRule="auto"/>
+              <w:rPr>
+                <w:rFonts w:ascii="Calibri Light" w:hAnsi="Calibri Light" w:cs="Calibri Light"/>
                 <w:i/>
                 <w:iCs/>
                 <w:w w:val="95"/>
@@ -2144,6 +2170,119 @@
     </w:lvl>
   </w:abstractNum>
   <w:abstractNum w:abstractNumId="2" w15:restartNumberingAfterBreak="0">
+    <w:nsid w:val="2AB764EF"/>
+    <w:multiLevelType w:val="hybridMultilevel"/>
+    <w:tmpl w:val="C5A83BB6"/>
+    <w:lvl w:ilvl="0" w:tplc="C49E8668">
+      <w:start w:val="800"/>
+      <w:numFmt w:val="bullet"/>
+      <w:lvlText w:val="•"/>
+      <w:lvlJc w:val="left"/>
+      <w:pPr>
+        <w:ind w:left="720" w:hanging="360"/>
+      </w:pPr>
+      <w:rPr>
+        <w:rFonts w:ascii="Calibri Light" w:eastAsia="Calibri" w:hAnsi="Calibri Light" w:cs="Calibri Light" w:hint="default"/>
+      </w:rPr>
+    </w:lvl>
+    <w:lvl w:ilvl="1" w:tplc="04090003" w:tentative="1">
+      <w:start w:val="1"/>
+      <w:numFmt w:val="bullet"/>
+      <w:lvlText w:val="o"/>
+      <w:lvlJc w:val="left"/>
+      <w:pPr>
+        <w:ind w:left="1440" w:hanging="360"/>
+      </w:pPr>
+      <w:rPr>
+        <w:rFonts w:ascii="Courier New" w:hAnsi="Courier New" w:cs="Courier New" w:hint="default"/>
+      </w:rPr>
+    </w:lvl>
+    <w:lvl w:ilvl="2" w:tplc="04090005" w:tentative="1">
+      <w:start w:val="1"/>
+      <w:numFmt w:val="bullet"/>
+      <w:lvlText w:val=""/>
+      <w:lvlJc w:val="left"/>
+      <w:pPr>
+        <w:ind w:left="2160" w:hanging="360"/>
+      </w:pPr>
+      <w:rPr>
+        <w:rFonts w:ascii="Wingdings" w:hAnsi="Wingdings" w:hint="default"/>
+      </w:rPr>
+    </w:lvl>
+    <w:lvl w:ilvl="3" w:tplc="04090001" w:tentative="1">
+      <w:start w:val="1"/>
+      <w:numFmt w:val="bullet"/>
+      <w:lvlText w:val=""/>
+      <w:lvlJc w:val="left"/>
+      <w:pPr>
+        <w:ind w:left="2880" w:hanging="360"/>
+      </w:pPr>
+      <w:rPr>
+        <w:rFonts w:ascii="Symbol" w:hAnsi="Symbol" w:hint="default"/>
+      </w:rPr>
+    </w:lvl>
+    <w:lvl w:ilvl="4" w:tplc="04090003" w:tentative="1">
+      <w:start w:val="1"/>
+      <w:numFmt w:val="bullet"/>
+      <w:lvlText w:val="o"/>
+      <w:lvlJc w:val="left"/>
+      <w:pPr>
+        <w:ind w:left="3600" w:hanging="360"/>
+      </w:pPr>
+      <w:rPr>
+        <w:rFonts w:ascii="Courier New" w:hAnsi="Courier New" w:cs="Courier New" w:hint="default"/>
+      </w:rPr>
+    </w:lvl>
+    <w:lvl w:ilvl="5" w:tplc="04090005" w:tentative="1">
+      <w:start w:val="1"/>
+      <w:numFmt w:val="bullet"/>
+      <w:lvlText w:val=""/>
+      <w:lvlJc w:val="left"/>
+      <w:pPr>
+        <w:ind w:left="4320" w:hanging="360"/>
+      </w:pPr>
+      <w:rPr>
+        <w:rFonts w:ascii="Wingdings" w:hAnsi="Wingdings" w:hint="default"/>
+      </w:rPr>
+    </w:lvl>
+    <w:lvl w:ilvl="6" w:tplc="04090001" w:tentative="1">
+      <w:start w:val="1"/>
+      <w:numFmt w:val="bullet"/>
+      <w:lvlText w:val=""/>
+      <w:lvlJc w:val="left"/>
+      <w:pPr>
+        <w:ind w:left="5040" w:hanging="360"/>
+      </w:pPr>
+      <w:rPr>
+        <w:rFonts w:ascii="Symbol" w:hAnsi="Symbol" w:hint="default"/>
+      </w:rPr>
+    </w:lvl>
+    <w:lvl w:ilvl="7" w:tplc="04090003" w:tentative="1">
+      <w:start w:val="1"/>
+      <w:numFmt w:val="bullet"/>
+      <w:lvlText w:val="o"/>
+      <w:lvlJc w:val="left"/>
+      <w:pPr>
+        <w:ind w:left="5760" w:hanging="360"/>
+      </w:pPr>
+      <w:rPr>
+        <w:rFonts w:ascii="Courier New" w:hAnsi="Courier New" w:cs="Courier New" w:hint="default"/>
+      </w:rPr>
+    </w:lvl>
+    <w:lvl w:ilvl="8" w:tplc="04090005" w:tentative="1">
+      <w:start w:val="1"/>
+      <w:numFmt w:val="bullet"/>
+      <w:lvlText w:val=""/>
+      <w:lvlJc w:val="left"/>
+      <w:pPr>
+        <w:ind w:left="6480" w:hanging="360"/>
+      </w:pPr>
+      <w:rPr>
+        <w:rFonts w:ascii="Wingdings" w:hAnsi="Wingdings" w:hint="default"/>
+      </w:rPr>
+    </w:lvl>
+  </w:abstractNum>
+  <w:abstractNum w:abstractNumId="3" w15:restartNumberingAfterBreak="0">
     <w:nsid w:val="3CF42510"/>
     <w:multiLevelType w:val="hybridMultilevel"/>
     <w:tmpl w:val="03C29F60"/>
@@ -2256,7 +2395,7 @@
       </w:rPr>
     </w:lvl>
   </w:abstractNum>
-  <w:abstractNum w:abstractNumId="3" w15:restartNumberingAfterBreak="0">
+  <w:abstractNum w:abstractNumId="4" w15:restartNumberingAfterBreak="0">
     <w:nsid w:val="3D7F6790"/>
     <w:multiLevelType w:val="hybridMultilevel"/>
     <w:tmpl w:val="9C804300"/>
@@ -2369,7 +2508,7 @@
       </w:rPr>
     </w:lvl>
   </w:abstractNum>
-  <w:abstractNum w:abstractNumId="4" w15:restartNumberingAfterBreak="0">
+  <w:abstractNum w:abstractNumId="5" w15:restartNumberingAfterBreak="0">
     <w:nsid w:val="3EBB5A44"/>
     <w:multiLevelType w:val="hybridMultilevel"/>
     <w:tmpl w:val="3F946A8A"/>
@@ -2482,7 +2621,7 @@
       </w:rPr>
     </w:lvl>
   </w:abstractNum>
-  <w:abstractNum w:abstractNumId="5" w15:restartNumberingAfterBreak="0">
+  <w:abstractNum w:abstractNumId="6" w15:restartNumberingAfterBreak="0">
     <w:nsid w:val="428D6880"/>
     <w:multiLevelType w:val="hybridMultilevel"/>
     <w:tmpl w:val="64D0FB9C"/>
@@ -2595,7 +2734,7 @@
       </w:rPr>
     </w:lvl>
   </w:abstractNum>
-  <w:abstractNum w:abstractNumId="6" w15:restartNumberingAfterBreak="0">
+  <w:abstractNum w:abstractNumId="7" w15:restartNumberingAfterBreak="0">
     <w:nsid w:val="4AE32FC0"/>
     <w:multiLevelType w:val="hybridMultilevel"/>
     <w:tmpl w:val="42088560"/>
@@ -2708,7 +2847,7 @@
       </w:rPr>
     </w:lvl>
   </w:abstractNum>
-  <w:abstractNum w:abstractNumId="7" w15:restartNumberingAfterBreak="0">
+  <w:abstractNum w:abstractNumId="8" w15:restartNumberingAfterBreak="0">
     <w:nsid w:val="4F326A56"/>
     <w:multiLevelType w:val="hybridMultilevel"/>
     <w:tmpl w:val="52B0BF3C"/>
@@ -2821,7 +2960,7 @@
       </w:rPr>
     </w:lvl>
   </w:abstractNum>
-  <w:abstractNum w:abstractNumId="8" w15:restartNumberingAfterBreak="0">
+  <w:abstractNum w:abstractNumId="9" w15:restartNumberingAfterBreak="0">
     <w:nsid w:val="54C66503"/>
     <w:multiLevelType w:val="hybridMultilevel"/>
     <w:tmpl w:val="F46456C8"/>
@@ -2934,7 +3073,7 @@
       </w:rPr>
     </w:lvl>
   </w:abstractNum>
-  <w:abstractNum w:abstractNumId="9" w15:restartNumberingAfterBreak="0">
+  <w:abstractNum w:abstractNumId="10" w15:restartNumberingAfterBreak="0">
     <w:nsid w:val="555C7D68"/>
     <w:multiLevelType w:val="hybridMultilevel"/>
     <w:tmpl w:val="4A24D60E"/>
@@ -3047,7 +3186,7 @@
       </w:rPr>
     </w:lvl>
   </w:abstractNum>
-  <w:abstractNum w:abstractNumId="10" w15:restartNumberingAfterBreak="0">
+  <w:abstractNum w:abstractNumId="11" w15:restartNumberingAfterBreak="0">
     <w:nsid w:val="55752E58"/>
     <w:multiLevelType w:val="hybridMultilevel"/>
     <w:tmpl w:val="6922D11A"/>
@@ -3160,7 +3299,7 @@
       </w:rPr>
     </w:lvl>
   </w:abstractNum>
-  <w:abstractNum w:abstractNumId="11" w15:restartNumberingAfterBreak="0">
+  <w:abstractNum w:abstractNumId="12" w15:restartNumberingAfterBreak="0">
     <w:nsid w:val="55753132"/>
     <w:multiLevelType w:val="hybridMultilevel"/>
     <w:tmpl w:val="17FEC0B2"/>
@@ -3273,7 +3412,7 @@
       </w:rPr>
     </w:lvl>
   </w:abstractNum>
-  <w:abstractNum w:abstractNumId="12" w15:restartNumberingAfterBreak="0">
+  <w:abstractNum w:abstractNumId="13" w15:restartNumberingAfterBreak="0">
     <w:nsid w:val="57837623"/>
     <w:multiLevelType w:val="hybridMultilevel"/>
     <w:tmpl w:val="D46CD0A2"/>
@@ -3386,7 +3525,7 @@
       </w:rPr>
     </w:lvl>
   </w:abstractNum>
-  <w:abstractNum w:abstractNumId="13" w15:restartNumberingAfterBreak="0">
+  <w:abstractNum w:abstractNumId="14" w15:restartNumberingAfterBreak="0">
     <w:nsid w:val="5B993865"/>
     <w:multiLevelType w:val="hybridMultilevel"/>
     <w:tmpl w:val="513E1AF2"/>
@@ -3499,7 +3638,7 @@
       </w:rPr>
     </w:lvl>
   </w:abstractNum>
-  <w:abstractNum w:abstractNumId="14" w15:restartNumberingAfterBreak="0">
+  <w:abstractNum w:abstractNumId="15" w15:restartNumberingAfterBreak="0">
     <w:nsid w:val="5DB4032B"/>
     <w:multiLevelType w:val="hybridMultilevel"/>
     <w:tmpl w:val="5BF68832"/>
@@ -3612,7 +3751,7 @@
       </w:rPr>
     </w:lvl>
   </w:abstractNum>
-  <w:abstractNum w:abstractNumId="15" w15:restartNumberingAfterBreak="0">
+  <w:abstractNum w:abstractNumId="16" w15:restartNumberingAfterBreak="0">
     <w:nsid w:val="6169577F"/>
     <w:multiLevelType w:val="hybridMultilevel"/>
     <w:tmpl w:val="E7FC4F92"/>
@@ -3725,7 +3864,7 @@
       </w:rPr>
     </w:lvl>
   </w:abstractNum>
-  <w:abstractNum w:abstractNumId="16" w15:restartNumberingAfterBreak="0">
+  <w:abstractNum w:abstractNumId="17" w15:restartNumberingAfterBreak="0">
     <w:nsid w:val="660B038F"/>
     <w:multiLevelType w:val="hybridMultilevel"/>
     <w:tmpl w:val="5AA6009E"/>
@@ -3838,7 +3977,7 @@
       </w:rPr>
     </w:lvl>
   </w:abstractNum>
-  <w:abstractNum w:abstractNumId="17" w15:restartNumberingAfterBreak="0">
+  <w:abstractNum w:abstractNumId="18" w15:restartNumberingAfterBreak="0">
     <w:nsid w:val="66BC03AE"/>
     <w:multiLevelType w:val="hybridMultilevel"/>
     <w:tmpl w:val="919C9DC0"/>
@@ -3951,7 +4090,7 @@
       </w:rPr>
     </w:lvl>
   </w:abstractNum>
-  <w:abstractNum w:abstractNumId="18" w15:restartNumberingAfterBreak="0">
+  <w:abstractNum w:abstractNumId="19" w15:restartNumberingAfterBreak="0">
     <w:nsid w:val="739A2CCF"/>
     <w:multiLevelType w:val="hybridMultilevel"/>
     <w:tmpl w:val="21483CFC"/>
@@ -4064,7 +4203,7 @@
       </w:rPr>
     </w:lvl>
   </w:abstractNum>
-  <w:abstractNum w:abstractNumId="19" w15:restartNumberingAfterBreak="0">
+  <w:abstractNum w:abstractNumId="20" w15:restartNumberingAfterBreak="0">
     <w:nsid w:val="7A0277F2"/>
     <w:multiLevelType w:val="hybridMultilevel"/>
     <w:tmpl w:val="A0D20D84"/>
@@ -4178,64 +4317,67 @@
     </w:lvl>
   </w:abstractNum>
   <w:num w:numId="1">
-    <w:abstractNumId w:val="2"/>
+    <w:abstractNumId w:val="3"/>
   </w:num>
   <w:num w:numId="2">
+    <w:abstractNumId w:val="5"/>
+  </w:num>
+  <w:num w:numId="3">
+    <w:abstractNumId w:val="11"/>
+  </w:num>
+  <w:num w:numId="4">
+    <w:abstractNumId w:val="10"/>
+  </w:num>
+  <w:num w:numId="5">
     <w:abstractNumId w:val="4"/>
   </w:num>
-  <w:num w:numId="3">
-    <w:abstractNumId w:val="10"/>
-  </w:num>
-  <w:num w:numId="4">
-    <w:abstractNumId w:val="9"/>
-  </w:num>
-  <w:num w:numId="5">
-    <w:abstractNumId w:val="3"/>
-  </w:num>
   <w:num w:numId="6">
-    <w:abstractNumId w:val="18"/>
+    <w:abstractNumId w:val="19"/>
   </w:num>
   <w:num w:numId="7">
+    <w:abstractNumId w:val="15"/>
+  </w:num>
+  <w:num w:numId="8">
     <w:abstractNumId w:val="14"/>
   </w:num>
-  <w:num w:numId="8">
-    <w:abstractNumId w:val="13"/>
-  </w:num>
   <w:num w:numId="9">
-    <w:abstractNumId w:val="11"/>
+    <w:abstractNumId w:val="12"/>
   </w:num>
   <w:num w:numId="10">
     <w:abstractNumId w:val="0"/>
   </w:num>
   <w:num w:numId="11">
-    <w:abstractNumId w:val="15"/>
+    <w:abstractNumId w:val="16"/>
   </w:num>
   <w:num w:numId="12">
-    <w:abstractNumId w:val="17"/>
+    <w:abstractNumId w:val="18"/>
   </w:num>
   <w:num w:numId="13">
-    <w:abstractNumId w:val="7"/>
+    <w:abstractNumId w:val="8"/>
   </w:num>
   <w:num w:numId="14">
     <w:abstractNumId w:val="1"/>
   </w:num>
   <w:num w:numId="15">
-    <w:abstractNumId w:val="19"/>
+    <w:abstractNumId w:val="20"/>
   </w:num>
   <w:num w:numId="16">
+    <w:abstractNumId w:val="7"/>
+  </w:num>
+  <w:num w:numId="17">
+    <w:abstractNumId w:val="17"/>
+  </w:num>
+  <w:num w:numId="18">
+    <w:abstractNumId w:val="9"/>
+  </w:num>
+  <w:num w:numId="19">
     <w:abstractNumId w:val="6"/>
   </w:num>
-  <w:num w:numId="17">
-    <w:abstractNumId w:val="16"/>
+  <w:num w:numId="20">
+    <w:abstractNumId w:val="13"/>
   </w:num>
-  <w:num w:numId="18">
-    <w:abstractNumId w:val="8"/>
-  </w:num>
-  <w:num w:numId="19">
-    <w:abstractNumId w:val="5"/>
-  </w:num>
-  <w:num w:numId="20">
-    <w:abstractNumId w:val="12"/>
+  <w:num w:numId="21">
+    <w:abstractNumId w:val="2"/>
   </w:num>
 </w:numbering>
 </file>

</xml_diff>

<commit_message>
Added initial intermediate express folder
</commit_message>
<xml_diff>
--- a/34-applying-getting-interviews/Lawrence_Dovin_Resume.docx
+++ b/34-applying-getting-interviews/Lawrence_Dovin_Resume.docx
@@ -324,27 +324,7 @@
                 <w:sz w:val="18"/>
                 <w:szCs w:val="18"/>
               </w:rPr>
-              <w:t xml:space="preserve"> </w:t>
-            </w:r>
-            <w:r>
-              <w:rPr>
-                <w:rFonts w:ascii="Calibri Light" w:hAnsi="Calibri Light" w:cs="Calibri Light"/>
-                <w:b/>
-                <w:bCs/>
-                <w:sz w:val="18"/>
-                <w:szCs w:val="18"/>
-              </w:rPr>
-              <w:t xml:space="preserve">Portfolio: </w:t>
-            </w:r>
-            <w:r>
-              <w:rPr>
-                <w:rFonts w:ascii="Calibri Light" w:hAnsi="Calibri Light" w:cs="Calibri Light"/>
-                <w:b/>
-                <w:bCs/>
-                <w:sz w:val="18"/>
-                <w:szCs w:val="18"/>
-              </w:rPr>
-              <w:t>github.com/lawrencedovin</w:t>
+              <w:t xml:space="preserve"> Portfolio: github.com/lawrencedovin</w:t>
             </w:r>
           </w:p>
           <w:p>
@@ -514,6 +494,14 @@
               </w:rPr>
               <w:t>, Bootstrap, AngularJS, Angular Material</w:t>
             </w:r>
+            <w:r>
+              <w:rPr>
+                <w:rFonts w:ascii="Calibri Light" w:hAnsi="Calibri Light" w:cs="Calibri Light"/>
+                <w:sz w:val="18"/>
+                <w:szCs w:val="18"/>
+              </w:rPr>
+              <w:t>, Jinja, Nunjucks</w:t>
+            </w:r>
           </w:p>
           <w:p>
             <w:pPr>
@@ -1485,6 +1473,14 @@
               </w:rPr>
               <w:t>Python 3, Flask, SQLAlchemy, PostgreSQL</w:t>
             </w:r>
+            <w:r>
+              <w:rPr>
+                <w:rFonts w:ascii="Calibri Light" w:hAnsi="Calibri Light" w:cs="Calibri Light"/>
+                <w:sz w:val="18"/>
+                <w:szCs w:val="18"/>
+              </w:rPr>
+              <w:t>, Jinja</w:t>
+            </w:r>
           </w:p>
           <w:p>
             <w:pPr>
@@ -1587,23 +1583,7 @@
                 <w:sz w:val="18"/>
                 <w:szCs w:val="18"/>
               </w:rPr>
-              <w:t xml:space="preserve"> </w:t>
-            </w:r>
-            <w:r>
-              <w:rPr>
-                <w:rFonts w:ascii="Calibri Light" w:hAnsi="Calibri Light" w:cs="Calibri Light"/>
-                <w:sz w:val="18"/>
-                <w:szCs w:val="18"/>
-              </w:rPr>
-              <w:t xml:space="preserve">HTML, CSS, Sass SCSS, Bootstrap, JavaScript, jQuery, </w:t>
-            </w:r>
-            <w:r>
-              <w:rPr>
-                <w:rFonts w:ascii="Calibri Light" w:hAnsi="Calibri Light" w:cs="Calibri Light"/>
-                <w:sz w:val="18"/>
-                <w:szCs w:val="18"/>
-              </w:rPr>
-              <w:t>React.js, Node.js, Express</w:t>
+              <w:t xml:space="preserve"> HTML, CSS, Sass SCSS, Bootstrap, JavaScript, jQuery, React.js, Node.js, Express</w:t>
             </w:r>
           </w:p>
           <w:p>

</xml_diff>

<commit_message>
Added initial react code for section 1
</commit_message>
<xml_diff>
--- a/34-applying-getting-interviews/Lawrence_Dovin_Resume.docx
+++ b/34-applying-getting-interviews/Lawrence_Dovin_Resume.docx
@@ -89,15 +89,25 @@
                 <w:tab w:val="right" w:pos="8928"/>
               </w:tabs>
               <w:spacing w:after="0" w:line="240" w:lineRule="auto"/>
+              <w:jc w:val="center"/>
               <w:rPr>
                 <w:rFonts w:ascii="Calibri Light" w:hAnsi="Calibri Light" w:cs="Calibri Light"/>
                 <w:b/>
                 <w:bCs/>
                 <w:sz w:val="32"/>
                 <w:szCs w:val="32"/>
-                <w:u w:val="single"/>
               </w:rPr>
             </w:pPr>
+            <w:r>
+              <w:rPr>
+                <w:rFonts w:ascii="Calibri Light" w:hAnsi="Calibri Light" w:cs="Calibri Light"/>
+                <w:b/>
+                <w:bCs/>
+                <w:sz w:val="28"/>
+                <w:szCs w:val="28"/>
+              </w:rPr>
+              <w:t>Lawrence R. Dovin</w:t>
+            </w:r>
             <w:r>
               <w:rPr>
                 <w:rFonts w:ascii="Calibri Light" w:hAnsi="Calibri Light" w:cs="Calibri Light"/>
@@ -105,42 +115,8 @@
                 <w:bCs/>
                 <w:sz w:val="32"/>
                 <w:szCs w:val="32"/>
-                <w:u w:val="single"/>
-              </w:rPr>
-              <w:t>Lawrence R. Dovin</w:t>
-            </w:r>
-            <w:r>
-              <w:rPr>
-                <w:rFonts w:ascii="Calibri Light" w:hAnsi="Calibri Light" w:cs="Calibri Light"/>
-                <w:b/>
-                <w:bCs/>
-                <w:sz w:val="32"/>
-                <w:szCs w:val="32"/>
-                <w:u w:val="single"/>
               </w:rPr>
               <w:t xml:space="preserve"> </w:t>
-            </w:r>
-            <w:r>
-              <w:rPr>
-                <w:rFonts w:ascii="Calibri Light" w:hAnsi="Calibri Light" w:cs="Calibri Light"/>
-                <w:b/>
-                <w:bCs/>
-                <w:sz w:val="32"/>
-                <w:szCs w:val="32"/>
-                <w:u w:val="single"/>
-              </w:rPr>
-              <w:t xml:space="preserve">                                                                                    </w:t>
-            </w:r>
-            <w:r>
-              <w:rPr>
-                <w:rFonts w:ascii="Calibri Light" w:hAnsi="Calibri Light" w:cs="Calibri Light"/>
-                <w:b/>
-                <w:bCs/>
-                <w:sz w:val="32"/>
-                <w:szCs w:val="32"/>
-                <w:u w:val="single"/>
-              </w:rPr>
-              <w:t xml:space="preserve">  </w:t>
             </w:r>
             <w:r>
               <w:rPr>
@@ -149,7 +125,16 @@
                 <w:bCs/>
                 <w:sz w:val="28"/>
                 <w:szCs w:val="28"/>
-                <w:u w:val="single"/>
+              </w:rPr>
+              <w:t xml:space="preserve">| </w:t>
+            </w:r>
+            <w:r>
+              <w:rPr>
+                <w:rFonts w:ascii="Calibri Light" w:hAnsi="Calibri Light" w:cs="Calibri Light"/>
+                <w:b/>
+                <w:bCs/>
+                <w:sz w:val="28"/>
+                <w:szCs w:val="28"/>
               </w:rPr>
               <w:t>Software Engineer</w:t>
             </w:r>
@@ -176,6 +161,7 @@
           <w:p>
             <w:pPr>
               <w:spacing w:after="0" w:line="240" w:lineRule="auto"/>
+              <w:jc w:val="center"/>
               <w:rPr>
                 <w:rFonts w:ascii="Calibri Light" w:hAnsi="Calibri Light" w:cs="Calibri Light"/>
                 <w:b/>
@@ -340,7 +326,11 @@
               </w:rPr>
               <w:t xml:space="preserve"> </w:t>
             </w:r>
-            <w:r>
+          </w:p>
+          <w:p>
+            <w:pPr>
+              <w:spacing w:after="0" w:line="240" w:lineRule="auto"/>
+              <w:jc w:val="center"/>
               <w:rPr>
                 <w:rFonts w:ascii="Calibri Light" w:hAnsi="Calibri Light" w:cs="Calibri Light"/>
                 <w:b/>
@@ -348,9 +338,7 @@
                 <w:sz w:val="18"/>
                 <w:szCs w:val="18"/>
               </w:rPr>
-              <w:t xml:space="preserve">• </w:t>
-            </w:r>
-            <w:proofErr w:type="spellStart"/>
+            </w:pPr>
             <w:r>
               <w:rPr>
                 <w:rFonts w:ascii="Calibri Light" w:hAnsi="Calibri Light" w:cs="Calibri Light"/>
@@ -359,9 +347,9 @@
                 <w:sz w:val="18"/>
                 <w:szCs w:val="18"/>
               </w:rPr>
-              <w:t>Github</w:t>
-            </w:r>
-            <w:proofErr w:type="spellEnd"/>
+              <w:t xml:space="preserve">• </w:t>
+            </w:r>
+            <w:proofErr w:type="spellStart"/>
             <w:r>
               <w:rPr>
                 <w:rFonts w:ascii="Calibri Light" w:hAnsi="Calibri Light" w:cs="Calibri Light"/>
@@ -370,7 +358,28 @@
                 <w:sz w:val="18"/>
                 <w:szCs w:val="18"/>
               </w:rPr>
+              <w:t>Github</w:t>
+            </w:r>
+            <w:proofErr w:type="spellEnd"/>
+            <w:r>
+              <w:rPr>
+                <w:rFonts w:ascii="Calibri Light" w:hAnsi="Calibri Light" w:cs="Calibri Light"/>
+                <w:b/>
+                <w:bCs/>
+                <w:sz w:val="18"/>
+                <w:szCs w:val="18"/>
+              </w:rPr>
               <w:t xml:space="preserve">: </w:t>
+            </w:r>
+            <w:r>
+              <w:rPr>
+                <w:rFonts w:ascii="Calibri Light" w:hAnsi="Calibri Light" w:cs="Calibri Light"/>
+                <w:b/>
+                <w:bCs/>
+                <w:sz w:val="18"/>
+                <w:szCs w:val="18"/>
+              </w:rPr>
+              <w:t>github.com/</w:t>
             </w:r>
             <w:proofErr w:type="spellStart"/>
             <w:r>
@@ -450,15 +459,7 @@
                 <w:sz w:val="18"/>
                 <w:szCs w:val="18"/>
               </w:rPr>
-              <w:t xml:space="preserve">Looking for opportunities with companies that are motivated to make impactful technology </w:t>
-            </w:r>
-            <w:r>
-              <w:rPr>
-                <w:rFonts w:ascii="Calibri Light" w:hAnsi="Calibri Light" w:cs="Calibri Light"/>
-                <w:sz w:val="18"/>
-                <w:szCs w:val="18"/>
-              </w:rPr>
-              <w:t xml:space="preserve">using best practices. </w:t>
+              <w:t xml:space="preserve">Looking for opportunities with companies that are motivated to make impactful technology using best practices. </w:t>
             </w:r>
             <w:r>
               <w:rPr>
@@ -621,8 +622,8 @@
                 <w:rFonts w:ascii="Calibri Light" w:hAnsi="Calibri Light" w:cs="Calibri Light"/>
                 <w:b/>
                 <w:bCs/>
-                <w:sz w:val="21"/>
-                <w:szCs w:val="21"/>
+                <w:sz w:val="20"/>
+                <w:szCs w:val="20"/>
               </w:rPr>
             </w:pPr>
             <w:r>
@@ -630,8 +631,8 @@
                 <w:rFonts w:ascii="Calibri Light" w:hAnsi="Calibri Light" w:cs="Calibri Light"/>
                 <w:b/>
                 <w:bCs/>
-                <w:sz w:val="21"/>
-                <w:szCs w:val="21"/>
+                <w:sz w:val="20"/>
+                <w:szCs w:val="20"/>
               </w:rPr>
               <w:t>TECHNICAL SKILLS</w:t>
             </w:r>
@@ -643,8 +644,8 @@
                 <w:rFonts w:ascii="Calibri Light" w:hAnsi="Calibri Light" w:cs="Calibri Light"/>
                 <w:b/>
                 <w:bCs/>
-                <w:sz w:val="21"/>
-                <w:szCs w:val="21"/>
+                <w:sz w:val="17"/>
+                <w:szCs w:val="17"/>
               </w:rPr>
             </w:pPr>
           </w:p>
@@ -653,10 +654,8 @@
               <w:spacing w:after="0" w:line="240" w:lineRule="auto"/>
               <w:rPr>
                 <w:rFonts w:ascii="Calibri Light" w:hAnsi="Calibri Light" w:cs="Calibri Light"/>
-                <w:b/>
-                <w:bCs/>
-                <w:sz w:val="18"/>
-                <w:szCs w:val="18"/>
+                <w:sz w:val="17"/>
+                <w:szCs w:val="17"/>
               </w:rPr>
             </w:pPr>
             <w:r>
@@ -664,26 +663,34 @@
                 <w:rFonts w:ascii="Calibri Light" w:hAnsi="Calibri Light" w:cs="Calibri Light"/>
                 <w:b/>
                 <w:bCs/>
-                <w:sz w:val="18"/>
-                <w:szCs w:val="18"/>
-              </w:rPr>
-              <w:t xml:space="preserve">Programming Languages: </w:t>
-            </w:r>
-            <w:r>
-              <w:rPr>
-                <w:rFonts w:ascii="Calibri Light" w:hAnsi="Calibri Light" w:cs="Calibri Light"/>
-                <w:sz w:val="18"/>
-                <w:szCs w:val="18"/>
-              </w:rPr>
-              <w:t>Python 3</w:t>
-            </w:r>
-            <w:r>
-              <w:rPr>
-                <w:rFonts w:ascii="Calibri Light" w:hAnsi="Calibri Light" w:cs="Calibri Light"/>
-                <w:sz w:val="18"/>
-                <w:szCs w:val="18"/>
-              </w:rPr>
-              <w:t>, JavaScript</w:t>
+                <w:sz w:val="17"/>
+                <w:szCs w:val="17"/>
+              </w:rPr>
+              <w:t>Programming Languages:</w:t>
+            </w:r>
+            <w:r>
+              <w:rPr>
+                <w:rFonts w:ascii="Calibri Light" w:hAnsi="Calibri Light" w:cs="Calibri Light"/>
+                <w:sz w:val="17"/>
+                <w:szCs w:val="17"/>
+              </w:rPr>
+              <w:t xml:space="preserve"> </w:t>
+            </w:r>
+            <w:r>
+              <w:rPr>
+                <w:rFonts w:ascii="Calibri Light" w:hAnsi="Calibri Light" w:cs="Calibri Light"/>
+                <w:sz w:val="17"/>
+                <w:szCs w:val="17"/>
+              </w:rPr>
+              <w:t>Python 3, JavaScript</w:t>
+            </w:r>
+            <w:r>
+              <w:rPr>
+                <w:rFonts w:ascii="Calibri Light" w:hAnsi="Calibri Light" w:cs="Calibri Light"/>
+                <w:sz w:val="17"/>
+                <w:szCs w:val="17"/>
+              </w:rPr>
+              <w:t xml:space="preserve"> </w:t>
             </w:r>
           </w:p>
           <w:p>
@@ -691,10 +698,8 @@
               <w:spacing w:after="0" w:line="240" w:lineRule="auto"/>
               <w:rPr>
                 <w:rFonts w:ascii="Calibri Light" w:hAnsi="Calibri Light" w:cs="Calibri Light"/>
-                <w:b/>
-                <w:bCs/>
-                <w:sz w:val="18"/>
-                <w:szCs w:val="18"/>
+                <w:sz w:val="17"/>
+                <w:szCs w:val="17"/>
               </w:rPr>
             </w:pPr>
             <w:r>
@@ -702,40 +707,34 @@
                 <w:rFonts w:ascii="Calibri Light" w:hAnsi="Calibri Light" w:cs="Calibri Light"/>
                 <w:b/>
                 <w:bCs/>
-                <w:sz w:val="18"/>
-                <w:szCs w:val="18"/>
-              </w:rPr>
-              <w:t xml:space="preserve">Web Technologies: </w:t>
-            </w:r>
-            <w:r>
-              <w:rPr>
-                <w:rFonts w:ascii="Calibri Light" w:hAnsi="Calibri Light" w:cs="Calibri Light"/>
-                <w:sz w:val="18"/>
-                <w:szCs w:val="18"/>
-              </w:rPr>
-              <w:t xml:space="preserve">Flask, Node.js, Express, jQuery, </w:t>
-            </w:r>
-            <w:r>
-              <w:rPr>
-                <w:rFonts w:ascii="Calibri Light" w:hAnsi="Calibri Light" w:cs="Calibri Light"/>
-                <w:sz w:val="18"/>
-                <w:szCs w:val="18"/>
-              </w:rPr>
-              <w:t>HTML, CSS, Sass SCSS</w:t>
-            </w:r>
-            <w:r>
-              <w:rPr>
-                <w:rFonts w:ascii="Calibri Light" w:hAnsi="Calibri Light" w:cs="Calibri Light"/>
-                <w:sz w:val="18"/>
-                <w:szCs w:val="18"/>
-              </w:rPr>
-              <w:t>, Bootstrap, AngularJS, Angular Material</w:t>
-            </w:r>
-            <w:r>
-              <w:rPr>
-                <w:rFonts w:ascii="Calibri Light" w:hAnsi="Calibri Light" w:cs="Calibri Light"/>
-                <w:sz w:val="18"/>
-                <w:szCs w:val="18"/>
+                <w:sz w:val="17"/>
+                <w:szCs w:val="17"/>
+              </w:rPr>
+              <w:t>Web Technologies:</w:t>
+            </w:r>
+            <w:r>
+              <w:rPr>
+                <w:rFonts w:ascii="Calibri Light" w:hAnsi="Calibri Light" w:cs="Calibri Light"/>
+                <w:b/>
+                <w:bCs/>
+                <w:sz w:val="17"/>
+                <w:szCs w:val="17"/>
+              </w:rPr>
+              <w:t xml:space="preserve"> </w:t>
+            </w:r>
+            <w:r>
+              <w:rPr>
+                <w:rFonts w:ascii="Calibri Light" w:hAnsi="Calibri Light" w:cs="Calibri Light"/>
+                <w:sz w:val="17"/>
+                <w:szCs w:val="17"/>
+              </w:rPr>
+              <w:t>Flask, Node.js, Express, jQuery, HTML, CSS, Sass SCSS, Bootstrap, AngularJS, Angular Material</w:t>
+            </w:r>
+            <w:r>
+              <w:rPr>
+                <w:rFonts w:ascii="Calibri Light" w:hAnsi="Calibri Light" w:cs="Calibri Light"/>
+                <w:sz w:val="17"/>
+                <w:szCs w:val="17"/>
               </w:rPr>
               <w:t xml:space="preserve">, Jinja, </w:t>
             </w:r>
@@ -743,8 +742,8 @@
             <w:r>
               <w:rPr>
                 <w:rFonts w:ascii="Calibri Light" w:hAnsi="Calibri Light" w:cs="Calibri Light"/>
-                <w:sz w:val="18"/>
-                <w:szCs w:val="18"/>
+                <w:sz w:val="17"/>
+                <w:szCs w:val="17"/>
               </w:rPr>
               <w:t>Nunjucks</w:t>
             </w:r>
@@ -755,10 +754,8 @@
               <w:spacing w:after="0" w:line="240" w:lineRule="auto"/>
               <w:rPr>
                 <w:rFonts w:ascii="Calibri Light" w:hAnsi="Calibri Light" w:cs="Calibri Light"/>
-                <w:b/>
-                <w:bCs/>
-                <w:sz w:val="18"/>
-                <w:szCs w:val="18"/>
+                <w:sz w:val="17"/>
+                <w:szCs w:val="17"/>
               </w:rPr>
             </w:pPr>
             <w:r>
@@ -766,18 +763,36 @@
                 <w:rFonts w:ascii="Calibri Light" w:hAnsi="Calibri Light" w:cs="Calibri Light"/>
                 <w:b/>
                 <w:bCs/>
-                <w:sz w:val="18"/>
-                <w:szCs w:val="18"/>
-              </w:rPr>
-              <w:t xml:space="preserve">Testing: </w:t>
-            </w:r>
-            <w:r>
-              <w:rPr>
-                <w:rFonts w:ascii="Calibri Light" w:hAnsi="Calibri Light" w:cs="Calibri Light"/>
-                <w:sz w:val="18"/>
-                <w:szCs w:val="18"/>
+                <w:sz w:val="17"/>
+                <w:szCs w:val="17"/>
+              </w:rPr>
+              <w:t>Testing:</w:t>
+            </w:r>
+            <w:r>
+              <w:rPr>
+                <w:rFonts w:ascii="Calibri Light" w:hAnsi="Calibri Light" w:cs="Calibri Light"/>
+                <w:b/>
+                <w:bCs/>
+                <w:sz w:val="17"/>
+                <w:szCs w:val="17"/>
+              </w:rPr>
+              <w:t xml:space="preserve"> </w:t>
+            </w:r>
+            <w:r>
+              <w:rPr>
+                <w:rFonts w:ascii="Calibri Light" w:hAnsi="Calibri Light" w:cs="Calibri Light"/>
+                <w:sz w:val="17"/>
+                <w:szCs w:val="17"/>
               </w:rPr>
               <w:t>Jasmine, Jest</w:t>
+            </w:r>
+            <w:r>
+              <w:rPr>
+                <w:rFonts w:ascii="Calibri Light" w:hAnsi="Calibri Light" w:cs="Calibri Light"/>
+                <w:sz w:val="17"/>
+                <w:szCs w:val="17"/>
+              </w:rPr>
+              <w:t xml:space="preserve"> </w:t>
             </w:r>
           </w:p>
           <w:p>
@@ -785,8 +800,8 @@
               <w:spacing w:after="0" w:line="240" w:lineRule="auto"/>
               <w:rPr>
                 <w:rFonts w:ascii="Calibri Light" w:hAnsi="Calibri Light" w:cs="Calibri Light"/>
-                <w:sz w:val="18"/>
-                <w:szCs w:val="18"/>
+                <w:sz w:val="17"/>
+                <w:szCs w:val="17"/>
               </w:rPr>
             </w:pPr>
             <w:r>
@@ -794,33 +809,43 @@
                 <w:rFonts w:ascii="Calibri Light" w:hAnsi="Calibri Light" w:cs="Calibri Light"/>
                 <w:b/>
                 <w:bCs/>
-                <w:sz w:val="18"/>
-                <w:szCs w:val="18"/>
-              </w:rPr>
-              <w:t xml:space="preserve">Database: </w:t>
-            </w:r>
-            <w:r>
-              <w:rPr>
-                <w:rFonts w:ascii="Calibri Light" w:hAnsi="Calibri Light" w:cs="Calibri Light"/>
-                <w:bCs/>
-                <w:sz w:val="18"/>
-                <w:szCs w:val="18"/>
+                <w:sz w:val="17"/>
+                <w:szCs w:val="17"/>
+              </w:rPr>
+              <w:t>Database:</w:t>
+            </w:r>
+            <w:r>
+              <w:rPr>
+                <w:rFonts w:ascii="Calibri Light" w:hAnsi="Calibri Light" w:cs="Calibri Light"/>
+                <w:b/>
+                <w:bCs/>
+                <w:sz w:val="17"/>
+                <w:szCs w:val="17"/>
+              </w:rPr>
+              <w:t xml:space="preserve"> </w:t>
+            </w:r>
+            <w:r>
+              <w:rPr>
+                <w:rFonts w:ascii="Calibri Light" w:hAnsi="Calibri Light" w:cs="Calibri Light"/>
+                <w:bCs/>
+                <w:sz w:val="17"/>
+                <w:szCs w:val="17"/>
               </w:rPr>
               <w:t xml:space="preserve">PostgreSQL, </w:t>
             </w:r>
             <w:r>
               <w:rPr>
                 <w:rFonts w:ascii="Calibri Light" w:hAnsi="Calibri Light" w:cs="Calibri Light"/>
-                <w:sz w:val="18"/>
-                <w:szCs w:val="18"/>
+                <w:sz w:val="17"/>
+                <w:szCs w:val="17"/>
               </w:rPr>
               <w:t>MySQL, SQLite, SQL</w:t>
             </w:r>
             <w:r>
               <w:rPr>
                 <w:rFonts w:ascii="Calibri Light" w:hAnsi="Calibri Light" w:cs="Calibri Light"/>
-                <w:sz w:val="18"/>
-                <w:szCs w:val="18"/>
+                <w:sz w:val="17"/>
+                <w:szCs w:val="17"/>
               </w:rPr>
               <w:t xml:space="preserve">, </w:t>
             </w:r>
@@ -828,8 +853,8 @@
             <w:r>
               <w:rPr>
                 <w:rFonts w:ascii="Calibri Light" w:hAnsi="Calibri Light" w:cs="Calibri Light"/>
-                <w:sz w:val="18"/>
-                <w:szCs w:val="18"/>
+                <w:sz w:val="17"/>
+                <w:szCs w:val="17"/>
               </w:rPr>
               <w:t>SQLAlchemy</w:t>
             </w:r>
@@ -842,8 +867,8 @@
                 <w:rFonts w:ascii="Calibri Light" w:hAnsi="Calibri Light" w:cs="Calibri Light"/>
                 <w:b/>
                 <w:bCs/>
-                <w:sz w:val="24"/>
-                <w:szCs w:val="24"/>
+                <w:sz w:val="17"/>
+                <w:szCs w:val="17"/>
               </w:rPr>
             </w:pPr>
           </w:p>
@@ -877,8 +902,8 @@
                 <w:rFonts w:ascii="Calibri Light" w:hAnsi="Calibri Light" w:cs="Calibri Light"/>
                 <w:b/>
                 <w:bCs/>
-                <w:sz w:val="20"/>
-                <w:szCs w:val="20"/>
+                <w:sz w:val="17"/>
+                <w:szCs w:val="17"/>
               </w:rPr>
             </w:pPr>
           </w:p>
@@ -887,8 +912,8 @@
               <w:spacing w:after="0" w:line="240" w:lineRule="auto"/>
               <w:rPr>
                 <w:rFonts w:ascii="Calibri Light" w:hAnsi="Calibri Light" w:cs="Calibri Light"/>
-                <w:sz w:val="18"/>
-                <w:szCs w:val="18"/>
+                <w:sz w:val="17"/>
+                <w:szCs w:val="17"/>
               </w:rPr>
             </w:pPr>
             <w:r>
@@ -896,8 +921,8 @@
                 <w:rFonts w:ascii="Calibri Light" w:hAnsi="Calibri Light" w:cs="Calibri Light"/>
                 <w:b/>
                 <w:bCs/>
-                <w:sz w:val="18"/>
-                <w:szCs w:val="18"/>
+                <w:sz w:val="17"/>
+                <w:szCs w:val="17"/>
               </w:rPr>
               <w:t>Software Engineer Fellow | Springboard</w:t>
             </w:r>
@@ -906,30 +931,20 @@
                 <w:rFonts w:ascii="Calibri Light" w:hAnsi="Calibri Light" w:cs="Calibri Light"/>
                 <w:b/>
                 <w:bCs/>
-                <w:sz w:val="18"/>
-                <w:szCs w:val="18"/>
-              </w:rPr>
-              <w:t xml:space="preserve">                                                                                                                              </w:t>
-            </w:r>
-            <w:r>
-              <w:rPr>
-                <w:rFonts w:ascii="Calibri Light" w:hAnsi="Calibri Light" w:cs="Calibri Light"/>
-                <w:b/>
-                <w:bCs/>
-                <w:sz w:val="18"/>
-                <w:szCs w:val="18"/>
-              </w:rPr>
-              <w:t xml:space="preserve">                     </w:t>
-            </w:r>
-            <w:r>
-              <w:rPr>
-                <w:rFonts w:ascii="Calibri Light" w:hAnsi="Calibri Light" w:cs="Calibri Light"/>
-                <w:b/>
-                <w:bCs/>
-                <w:sz w:val="18"/>
-                <w:szCs w:val="18"/>
-              </w:rPr>
-              <w:t>Sep. 2020 – Present</w:t>
+                <w:sz w:val="17"/>
+                <w:szCs w:val="17"/>
+              </w:rPr>
+              <w:t xml:space="preserve"> | </w:t>
+            </w:r>
+            <w:r>
+              <w:rPr>
+                <w:rFonts w:ascii="Calibri Light" w:hAnsi="Calibri Light" w:cs="Calibri Light"/>
+                <w:b/>
+                <w:bCs/>
+                <w:sz w:val="17"/>
+                <w:szCs w:val="17"/>
+              </w:rPr>
+              <w:t>Sep. 2020</w:t>
             </w:r>
           </w:p>
           <w:p>
@@ -944,33 +959,17 @@
                 <w:rFonts w:ascii="Calibri Light" w:hAnsi="Calibri Light" w:cs="Calibri Light"/>
                 <w:b/>
                 <w:bCs/>
-                <w:sz w:val="18"/>
-                <w:szCs w:val="18"/>
+                <w:sz w:val="17"/>
+                <w:szCs w:val="17"/>
               </w:rPr>
             </w:pPr>
             <w:r>
               <w:rPr>
                 <w:rFonts w:ascii="Calibri Light" w:hAnsi="Calibri Light" w:cs="Calibri Light"/>
-                <w:sz w:val="18"/>
-                <w:szCs w:val="18"/>
-              </w:rPr>
-              <w:t>800 hours of hands-on course with 1:1 industry expert mentor oversight and completion of 2 in-depth</w:t>
-            </w:r>
-            <w:r>
-              <w:rPr>
-                <w:rFonts w:ascii="Calibri Light" w:hAnsi="Calibri Light" w:cs="Calibri Light"/>
-                <w:sz w:val="18"/>
-                <w:szCs w:val="18"/>
-              </w:rPr>
-              <w:t xml:space="preserve"> </w:t>
-            </w:r>
-            <w:r>
-              <w:rPr>
-                <w:rFonts w:ascii="Calibri Light" w:hAnsi="Calibri Light" w:cs="Calibri Light"/>
-                <w:sz w:val="18"/>
-                <w:szCs w:val="18"/>
-              </w:rPr>
-              <w:t>capstone projects.</w:t>
+                <w:sz w:val="17"/>
+                <w:szCs w:val="17"/>
+              </w:rPr>
+              <w:t>800 hours of hands-on course with 1:1 industry expert mentor oversight and completion of 2 in-depth capstone projects.</w:t>
             </w:r>
           </w:p>
           <w:p>
@@ -985,15 +984,15 @@
                 <w:rFonts w:ascii="Calibri Light" w:hAnsi="Calibri Light" w:cs="Calibri Light"/>
                 <w:b/>
                 <w:bCs/>
-                <w:sz w:val="20"/>
-                <w:szCs w:val="20"/>
+                <w:sz w:val="17"/>
+                <w:szCs w:val="17"/>
               </w:rPr>
             </w:pPr>
             <w:r>
               <w:rPr>
                 <w:rFonts w:ascii="Calibri Light" w:hAnsi="Calibri Light" w:cs="Calibri Light"/>
-                <w:sz w:val="18"/>
-                <w:szCs w:val="18"/>
+                <w:sz w:val="17"/>
+                <w:szCs w:val="17"/>
               </w:rPr>
               <w:t>Course work covers Full-Stack JavaScript (ReactJS, Express, Node.js, PostgreSQL), Python 3 (Flask, Jinja), Testing (Jasmine, Jest)</w:t>
             </w:r>
@@ -1025,8 +1024,8 @@
                 <w:rFonts w:ascii="Calibri Light" w:hAnsi="Calibri Light" w:cs="Calibri Light"/>
                 <w:b/>
                 <w:bCs/>
-                <w:sz w:val="18"/>
-                <w:szCs w:val="18"/>
+                <w:sz w:val="17"/>
+                <w:szCs w:val="17"/>
               </w:rPr>
             </w:pPr>
           </w:p>
@@ -1037,8 +1036,8 @@
                 <w:rFonts w:ascii="Calibri Light" w:hAnsi="Calibri Light" w:cs="Calibri Light"/>
                 <w:b/>
                 <w:bCs/>
-                <w:sz w:val="18"/>
-                <w:szCs w:val="18"/>
+                <w:sz w:val="17"/>
+                <w:szCs w:val="17"/>
               </w:rPr>
             </w:pPr>
             <w:r>
@@ -1046,60 +1045,40 @@
                 <w:rFonts w:ascii="Calibri Light" w:hAnsi="Calibri Light" w:cs="Calibri Light"/>
                 <w:b/>
                 <w:bCs/>
-                <w:sz w:val="18"/>
-                <w:szCs w:val="18"/>
-              </w:rPr>
-              <w:t>Front-End Web Developer</w:t>
-            </w:r>
-            <w:r>
-              <w:rPr>
-                <w:rFonts w:ascii="Calibri Light" w:hAnsi="Calibri Light" w:cs="Calibri Light"/>
-                <w:b/>
-                <w:bCs/>
-                <w:sz w:val="18"/>
-                <w:szCs w:val="18"/>
+                <w:sz w:val="17"/>
+                <w:szCs w:val="17"/>
+              </w:rPr>
+              <w:t xml:space="preserve">Front-End Web Developer | </w:t>
+            </w:r>
+            <w:proofErr w:type="spellStart"/>
+            <w:r>
+              <w:rPr>
+                <w:rFonts w:ascii="Calibri Light" w:hAnsi="Calibri Light" w:cs="Calibri Light"/>
+                <w:b/>
+                <w:bCs/>
+                <w:sz w:val="17"/>
+                <w:szCs w:val="17"/>
+              </w:rPr>
+              <w:t>Qwikwire</w:t>
+            </w:r>
+            <w:proofErr w:type="spellEnd"/>
+            <w:r>
+              <w:rPr>
+                <w:rFonts w:ascii="Calibri Light" w:hAnsi="Calibri Light" w:cs="Calibri Light"/>
+                <w:b/>
+                <w:bCs/>
+                <w:sz w:val="17"/>
+                <w:szCs w:val="17"/>
               </w:rPr>
               <w:t xml:space="preserve"> | </w:t>
             </w:r>
-            <w:proofErr w:type="spellStart"/>
-            <w:r>
-              <w:rPr>
-                <w:rFonts w:ascii="Calibri Light" w:hAnsi="Calibri Light" w:cs="Calibri Light"/>
-                <w:b/>
-                <w:bCs/>
-                <w:sz w:val="18"/>
-                <w:szCs w:val="18"/>
-              </w:rPr>
-              <w:t>Qwikwire</w:t>
-            </w:r>
-            <w:proofErr w:type="spellEnd"/>
-            <w:r>
-              <w:rPr>
-                <w:rFonts w:ascii="Calibri Light" w:hAnsi="Calibri Light" w:cs="Calibri Light"/>
-                <w:b/>
-                <w:bCs/>
-                <w:sz w:val="18"/>
-                <w:szCs w:val="18"/>
-              </w:rPr>
-              <w:t xml:space="preserve"> </w:t>
-            </w:r>
-            <w:r>
-              <w:rPr>
-                <w:rFonts w:ascii="Calibri Light" w:hAnsi="Calibri Light" w:cs="Calibri Light"/>
-                <w:b/>
-                <w:bCs/>
-                <w:sz w:val="18"/>
-                <w:szCs w:val="18"/>
-              </w:rPr>
-              <w:t xml:space="preserve">                                                                                                                                                       </w:t>
-            </w:r>
-            <w:r>
-              <w:rPr>
-                <w:rFonts w:ascii="Calibri Light" w:hAnsi="Calibri Light" w:cs="Calibri Light"/>
-                <w:b/>
-                <w:bCs/>
-                <w:sz w:val="18"/>
-                <w:szCs w:val="18"/>
+            <w:r>
+              <w:rPr>
+                <w:rFonts w:ascii="Calibri Light" w:hAnsi="Calibri Light" w:cs="Calibri Light"/>
+                <w:b/>
+                <w:bCs/>
+                <w:sz w:val="17"/>
+                <w:szCs w:val="17"/>
               </w:rPr>
               <w:t>Apr. 2017 - Oct. 2018</w:t>
             </w:r>
@@ -1113,15 +1092,15 @@
               <w:spacing w:after="0" w:line="240" w:lineRule="auto"/>
               <w:rPr>
                 <w:rFonts w:ascii="Calibri Light" w:hAnsi="Calibri Light" w:cs="Calibri Light"/>
-                <w:sz w:val="18"/>
-                <w:szCs w:val="18"/>
+                <w:sz w:val="17"/>
+                <w:szCs w:val="17"/>
               </w:rPr>
             </w:pPr>
             <w:r>
               <w:rPr>
                 <w:rFonts w:ascii="Calibri Light" w:hAnsi="Calibri Light" w:cs="Calibri Light"/>
-                <w:sz w:val="18"/>
-                <w:szCs w:val="18"/>
+                <w:sz w:val="17"/>
+                <w:szCs w:val="17"/>
               </w:rPr>
               <w:t xml:space="preserve">Implemented the revamped landing page which was designed and organized to allow the visitor to understand </w:t>
             </w:r>
@@ -1129,8 +1108,8 @@
             <w:r>
               <w:rPr>
                 <w:rFonts w:ascii="Calibri Light" w:hAnsi="Calibri Light" w:cs="Calibri Light"/>
-                <w:sz w:val="18"/>
-                <w:szCs w:val="18"/>
+                <w:sz w:val="17"/>
+                <w:szCs w:val="17"/>
               </w:rPr>
               <w:t>Qwikwire’s</w:t>
             </w:r>
@@ -1138,8 +1117,8 @@
             <w:r>
               <w:rPr>
                 <w:rFonts w:ascii="Calibri Light" w:hAnsi="Calibri Light" w:cs="Calibri Light"/>
-                <w:sz w:val="18"/>
-                <w:szCs w:val="18"/>
+                <w:sz w:val="17"/>
+                <w:szCs w:val="17"/>
               </w:rPr>
               <w:t xml:space="preserve"> business model efficiently in a single page website.</w:t>
             </w:r>
@@ -1153,15 +1132,15 @@
               <w:spacing w:after="0" w:line="240" w:lineRule="auto"/>
               <w:rPr>
                 <w:rFonts w:ascii="Calibri Light" w:hAnsi="Calibri Light" w:cs="Calibri Light"/>
-                <w:sz w:val="18"/>
-                <w:szCs w:val="18"/>
+                <w:sz w:val="17"/>
+                <w:szCs w:val="17"/>
               </w:rPr>
             </w:pPr>
             <w:r>
               <w:rPr>
                 <w:rFonts w:ascii="Calibri Light" w:hAnsi="Calibri Light" w:cs="Calibri Light"/>
-                <w:sz w:val="18"/>
-                <w:szCs w:val="18"/>
+                <w:sz w:val="17"/>
+                <w:szCs w:val="17"/>
               </w:rPr>
               <w:t xml:space="preserve">Developed over 25 property payment portals which are </w:t>
             </w:r>
@@ -1169,8 +1148,8 @@
             <w:r>
               <w:rPr>
                 <w:rFonts w:ascii="Calibri Light" w:hAnsi="Calibri Light" w:cs="Calibri Light"/>
-                <w:sz w:val="18"/>
-                <w:szCs w:val="18"/>
+                <w:sz w:val="17"/>
+                <w:szCs w:val="17"/>
               </w:rPr>
               <w:t>Qwikwire’s</w:t>
             </w:r>
@@ -1178,42 +1157,10 @@
             <w:r>
               <w:rPr>
                 <w:rFonts w:ascii="Calibri Light" w:hAnsi="Calibri Light" w:cs="Calibri Light"/>
-                <w:sz w:val="18"/>
-                <w:szCs w:val="18"/>
-              </w:rPr>
-              <w:t xml:space="preserve"> main and initial product that allows property developers and real estate companies to collect cross-border payments </w:t>
-            </w:r>
-            <w:r>
-              <w:rPr>
-                <w:rFonts w:ascii="Calibri Light" w:hAnsi="Calibri Light" w:cs="Calibri Light"/>
-                <w:sz w:val="18"/>
-                <w:szCs w:val="18"/>
-              </w:rPr>
-              <w:t>for nearly 10,000 customers in</w:t>
-            </w:r>
-            <w:r>
-              <w:rPr>
-                <w:rFonts w:ascii="Calibri Light" w:hAnsi="Calibri Light" w:cs="Calibri Light"/>
-                <w:sz w:val="18"/>
-                <w:szCs w:val="18"/>
-              </w:rPr>
-              <w:t xml:space="preserve"> </w:t>
-            </w:r>
-            <w:r>
-              <w:rPr>
-                <w:rFonts w:ascii="Calibri Light" w:hAnsi="Calibri Light" w:cs="Calibri Light"/>
-                <w:sz w:val="18"/>
-                <w:szCs w:val="18"/>
-              </w:rPr>
-              <w:t xml:space="preserve">the </w:t>
-            </w:r>
-            <w:r>
-              <w:rPr>
-                <w:rFonts w:ascii="Calibri Light" w:hAnsi="Calibri Light" w:cs="Calibri Light"/>
-                <w:sz w:val="18"/>
-                <w:szCs w:val="18"/>
-              </w:rPr>
-              <w:t xml:space="preserve">Philippines. </w:t>
+                <w:sz w:val="17"/>
+                <w:szCs w:val="17"/>
+              </w:rPr>
+              <w:t xml:space="preserve"> main and initial product that allows property developers and real estate companies to collect cross-border payments for nearly 10,000 customers in the Philippines. </w:t>
             </w:r>
           </w:p>
           <w:p>
@@ -1225,15 +1172,15 @@
               <w:spacing w:after="0" w:line="240" w:lineRule="auto"/>
               <w:rPr>
                 <w:rFonts w:ascii="Calibri Light" w:hAnsi="Calibri Light" w:cs="Calibri Light"/>
-                <w:sz w:val="18"/>
-                <w:szCs w:val="18"/>
+                <w:sz w:val="17"/>
+                <w:szCs w:val="17"/>
               </w:rPr>
             </w:pPr>
             <w:r>
               <w:rPr>
                 <w:rFonts w:ascii="Calibri Light" w:hAnsi="Calibri Light" w:cs="Calibri Light"/>
-                <w:sz w:val="18"/>
-                <w:szCs w:val="18"/>
+                <w:sz w:val="17"/>
+                <w:szCs w:val="17"/>
               </w:rPr>
               <w:t xml:space="preserve">Handled cross browser compatibilities and the implementation of responsive design for the landing page and property payment portals to be accessible across a variety of devices. </w:t>
             </w:r>
@@ -1243,8 +1190,8 @@
               <w:spacing w:after="0" w:line="240" w:lineRule="auto"/>
               <w:rPr>
                 <w:rFonts w:ascii="Calibri Light" w:hAnsi="Calibri Light" w:cs="Calibri Light"/>
-                <w:sz w:val="18"/>
-                <w:szCs w:val="18"/>
+                <w:sz w:val="17"/>
+                <w:szCs w:val="17"/>
               </w:rPr>
             </w:pPr>
             <w:r>
@@ -1252,26 +1199,18 @@
                 <w:rFonts w:ascii="Calibri Light" w:hAnsi="Calibri Light" w:cs="Calibri Light"/>
                 <w:b/>
                 <w:bCs/>
-                <w:sz w:val="18"/>
-                <w:szCs w:val="18"/>
+                <w:sz w:val="17"/>
+                <w:szCs w:val="17"/>
               </w:rPr>
               <w:t>Technologies</w:t>
             </w:r>
             <w:r>
               <w:rPr>
                 <w:rFonts w:ascii="Calibri Light" w:hAnsi="Calibri Light" w:cs="Calibri Light"/>
-                <w:sz w:val="18"/>
-                <w:szCs w:val="18"/>
-              </w:rPr>
-              <w:t xml:space="preserve">: </w:t>
-            </w:r>
-            <w:r>
-              <w:rPr>
-                <w:rFonts w:ascii="Calibri Light" w:hAnsi="Calibri Light" w:cs="Calibri Light"/>
-                <w:sz w:val="18"/>
-                <w:szCs w:val="18"/>
-              </w:rPr>
-              <w:t>AngularJS, Angular Material, HTML, Sass SCSS, CSS, JavaScript, Git</w:t>
+                <w:sz w:val="17"/>
+                <w:szCs w:val="17"/>
+              </w:rPr>
+              <w:t>: AngularJS, Angular Material, HTML, Sass SCSS, CSS, JavaScript, Git</w:t>
             </w:r>
           </w:p>
           <w:p>
@@ -1280,8 +1219,8 @@
               <w:ind w:left="720"/>
               <w:rPr>
                 <w:rFonts w:ascii="Calibri Light" w:hAnsi="Calibri Light" w:cs="Calibri Light"/>
-                <w:sz w:val="18"/>
-                <w:szCs w:val="18"/>
+                <w:sz w:val="17"/>
+                <w:szCs w:val="17"/>
               </w:rPr>
             </w:pPr>
           </w:p>
@@ -1292,8 +1231,8 @@
                 <w:rFonts w:ascii="Calibri Light" w:hAnsi="Calibri Light" w:cs="Calibri Light"/>
                 <w:b/>
                 <w:bCs/>
-                <w:sz w:val="18"/>
-                <w:szCs w:val="18"/>
+                <w:sz w:val="17"/>
+                <w:szCs w:val="17"/>
               </w:rPr>
             </w:pPr>
             <w:r>
@@ -1301,30 +1240,10 @@
                 <w:rFonts w:ascii="Calibri Light" w:hAnsi="Calibri Light" w:cs="Calibri Light"/>
                 <w:b/>
                 <w:bCs/>
-                <w:sz w:val="18"/>
-                <w:szCs w:val="18"/>
-              </w:rPr>
-              <w:t>Junior Front-End Web Developer</w:t>
-            </w:r>
-            <w:r>
-              <w:rPr>
-                <w:rFonts w:ascii="Calibri Light" w:hAnsi="Calibri Light" w:cs="Calibri Light"/>
-                <w:b/>
-                <w:bCs/>
-                <w:sz w:val="18"/>
-                <w:szCs w:val="18"/>
-              </w:rPr>
-              <w:t xml:space="preserve"> |</w:t>
-            </w:r>
-            <w:r>
-              <w:rPr>
-                <w:rFonts w:ascii="Calibri Light" w:hAnsi="Calibri Light" w:cs="Calibri Light"/>
-                <w:b/>
-                <w:bCs/>
-                <w:sz w:val="18"/>
-                <w:szCs w:val="18"/>
-              </w:rPr>
-              <w:t xml:space="preserve"> </w:t>
+                <w:sz w:val="17"/>
+                <w:szCs w:val="17"/>
+              </w:rPr>
+              <w:t xml:space="preserve">Junior Front-End Web Developer | </w:t>
             </w:r>
             <w:proofErr w:type="spellStart"/>
             <w:r>
@@ -1332,8 +1251,8 @@
                 <w:rFonts w:ascii="Calibri Light" w:hAnsi="Calibri Light" w:cs="Calibri Light"/>
                 <w:b/>
                 <w:bCs/>
-                <w:sz w:val="18"/>
-                <w:szCs w:val="18"/>
+                <w:sz w:val="17"/>
+                <w:szCs w:val="17"/>
               </w:rPr>
               <w:t>Qwikwire</w:t>
             </w:r>
@@ -1343,30 +1262,20 @@
                 <w:rFonts w:ascii="Calibri Light" w:hAnsi="Calibri Light" w:cs="Calibri Light"/>
                 <w:b/>
                 <w:bCs/>
-                <w:sz w:val="18"/>
-                <w:szCs w:val="18"/>
-              </w:rPr>
-              <w:t xml:space="preserve"> </w:t>
-            </w:r>
-            <w:r>
-              <w:rPr>
-                <w:rFonts w:ascii="Calibri Light" w:hAnsi="Calibri Light" w:cs="Calibri Light"/>
-                <w:b/>
-                <w:bCs/>
-                <w:sz w:val="18"/>
-                <w:szCs w:val="18"/>
-              </w:rPr>
-              <w:t xml:space="preserve">                                                                                                                                          F</w:t>
-            </w:r>
-            <w:r>
-              <w:rPr>
-                <w:rFonts w:ascii="Calibri Light" w:hAnsi="Calibri Light" w:cs="Calibri Light"/>
-                <w:b/>
-                <w:bCs/>
-                <w:sz w:val="18"/>
-                <w:szCs w:val="18"/>
-              </w:rPr>
-              <w:t>eb. 2016 - Mar. 2017</w:t>
+                <w:sz w:val="17"/>
+                <w:szCs w:val="17"/>
+              </w:rPr>
+              <w:t xml:space="preserve"> | </w:t>
+            </w:r>
+            <w:r>
+              <w:rPr>
+                <w:rFonts w:ascii="Calibri Light" w:hAnsi="Calibri Light" w:cs="Calibri Light"/>
+                <w:b/>
+                <w:bCs/>
+                <w:sz w:val="17"/>
+                <w:szCs w:val="17"/>
+              </w:rPr>
+              <w:t>Feb. 2016 - Mar. 2017</w:t>
             </w:r>
           </w:p>
           <w:p>
@@ -1378,15 +1287,15 @@
               <w:spacing w:after="0" w:line="240" w:lineRule="auto"/>
               <w:rPr>
                 <w:rFonts w:ascii="Calibri Light" w:hAnsi="Calibri Light" w:cs="Calibri Light"/>
-                <w:sz w:val="18"/>
-                <w:szCs w:val="18"/>
+                <w:sz w:val="17"/>
+                <w:szCs w:val="17"/>
               </w:rPr>
             </w:pPr>
             <w:r>
               <w:rPr>
                 <w:rFonts w:ascii="Calibri Light" w:hAnsi="Calibri Light" w:cs="Calibri Light"/>
-                <w:sz w:val="18"/>
-                <w:szCs w:val="18"/>
+                <w:sz w:val="17"/>
+                <w:szCs w:val="17"/>
               </w:rPr>
               <w:t>Handled the Front-end tasks for creating the first Consumer’s Dashboard translating the design team’s mockup into a single-page application using AngularJS. The Consumer’s Dashboard is a tool that condenses all the payments transactions along with their statuses into one platform. Which allows customers to manage their transactions and refunds between property clients.</w:t>
             </w:r>
@@ -1400,15 +1309,15 @@
               <w:spacing w:after="0" w:line="240" w:lineRule="auto"/>
               <w:rPr>
                 <w:rFonts w:ascii="Calibri Light" w:hAnsi="Calibri Light" w:cs="Calibri Light"/>
-                <w:sz w:val="18"/>
-                <w:szCs w:val="18"/>
+                <w:sz w:val="17"/>
+                <w:szCs w:val="17"/>
               </w:rPr>
             </w:pPr>
             <w:r>
               <w:rPr>
                 <w:rFonts w:ascii="Calibri Light" w:hAnsi="Calibri Light" w:cs="Calibri Light"/>
-                <w:sz w:val="18"/>
-                <w:szCs w:val="18"/>
+                <w:sz w:val="17"/>
+                <w:szCs w:val="17"/>
               </w:rPr>
               <w:t>Collaborated with the Technology team and the Marketing team to ensure that business requirements were fulfilled.</w:t>
             </w:r>
@@ -1418,8 +1327,8 @@
               <w:spacing w:after="0" w:line="240" w:lineRule="auto"/>
               <w:rPr>
                 <w:rFonts w:ascii="Calibri Light" w:hAnsi="Calibri Light" w:cs="Calibri Light"/>
-                <w:sz w:val="18"/>
-                <w:szCs w:val="18"/>
+                <w:sz w:val="17"/>
+                <w:szCs w:val="17"/>
               </w:rPr>
             </w:pPr>
             <w:r>
@@ -1427,26 +1336,18 @@
                 <w:rFonts w:ascii="Calibri Light" w:hAnsi="Calibri Light" w:cs="Calibri Light"/>
                 <w:b/>
                 <w:bCs/>
-                <w:sz w:val="18"/>
-                <w:szCs w:val="18"/>
+                <w:sz w:val="17"/>
+                <w:szCs w:val="17"/>
               </w:rPr>
               <w:t>Technologies</w:t>
             </w:r>
             <w:r>
               <w:rPr>
                 <w:rFonts w:ascii="Calibri Light" w:hAnsi="Calibri Light" w:cs="Calibri Light"/>
-                <w:sz w:val="18"/>
-                <w:szCs w:val="18"/>
-              </w:rPr>
-              <w:t xml:space="preserve">: </w:t>
-            </w:r>
-            <w:r>
-              <w:rPr>
-                <w:rFonts w:ascii="Calibri Light" w:hAnsi="Calibri Light" w:cs="Calibri Light"/>
-                <w:sz w:val="18"/>
-                <w:szCs w:val="18"/>
-              </w:rPr>
-              <w:t>AngularJS, Angular Material, HTML, Sass SCSS, CSS, JavaScript, Git</w:t>
+                <w:sz w:val="17"/>
+                <w:szCs w:val="17"/>
+              </w:rPr>
+              <w:t>: AngularJS, Angular Material, HTML, Sass SCSS, CSS, JavaScript, Git</w:t>
             </w:r>
           </w:p>
           <w:p>
@@ -1456,8 +1357,8 @@
                 <w:rFonts w:ascii="Calibri Light" w:hAnsi="Calibri Light" w:cs="Calibri Light"/>
                 <w:b/>
                 <w:bCs/>
-                <w:sz w:val="18"/>
-                <w:szCs w:val="18"/>
+                <w:sz w:val="17"/>
+                <w:szCs w:val="17"/>
               </w:rPr>
             </w:pPr>
           </w:p>
@@ -1468,8 +1369,8 @@
                 <w:rFonts w:ascii="Calibri Light" w:hAnsi="Calibri Light" w:cs="Calibri Light"/>
                 <w:b/>
                 <w:bCs/>
-                <w:sz w:val="18"/>
-                <w:szCs w:val="18"/>
+                <w:sz w:val="17"/>
+                <w:szCs w:val="17"/>
               </w:rPr>
             </w:pPr>
             <w:r>
@@ -1477,82 +1378,42 @@
                 <w:rFonts w:ascii="Calibri Light" w:hAnsi="Calibri Light" w:cs="Calibri Light"/>
                 <w:b/>
                 <w:bCs/>
-                <w:sz w:val="18"/>
-                <w:szCs w:val="18"/>
-              </w:rPr>
-              <w:t>Front-End Web Developer Intern</w:t>
-            </w:r>
-            <w:r>
-              <w:rPr>
-                <w:rFonts w:ascii="Calibri Light" w:hAnsi="Calibri Light" w:cs="Calibri Light"/>
-                <w:b/>
-                <w:bCs/>
-                <w:sz w:val="18"/>
-                <w:szCs w:val="18"/>
+                <w:sz w:val="17"/>
+                <w:szCs w:val="17"/>
+              </w:rPr>
+              <w:t xml:space="preserve">Front-End Web Developer Intern | </w:t>
+            </w:r>
+            <w:proofErr w:type="spellStart"/>
+            <w:r>
+              <w:rPr>
+                <w:rFonts w:ascii="Calibri Light" w:hAnsi="Calibri Light" w:cs="Calibri Light"/>
+                <w:b/>
+                <w:bCs/>
+                <w:sz w:val="17"/>
+                <w:szCs w:val="17"/>
+              </w:rPr>
+              <w:t>Qwikwire</w:t>
+            </w:r>
+            <w:proofErr w:type="spellEnd"/>
+            <w:r>
+              <w:rPr>
+                <w:rFonts w:ascii="Calibri Light" w:hAnsi="Calibri Light" w:cs="Calibri Light"/>
+                <w:b/>
+                <w:bCs/>
+                <w:sz w:val="17"/>
+                <w:szCs w:val="17"/>
               </w:rPr>
               <w:t xml:space="preserve"> | </w:t>
             </w:r>
-            <w:proofErr w:type="spellStart"/>
-            <w:r>
-              <w:rPr>
-                <w:rFonts w:ascii="Calibri Light" w:hAnsi="Calibri Light" w:cs="Calibri Light"/>
-                <w:b/>
-                <w:bCs/>
-                <w:sz w:val="18"/>
-                <w:szCs w:val="18"/>
-              </w:rPr>
-              <w:t>Qwikwire</w:t>
-            </w:r>
-            <w:proofErr w:type="spellEnd"/>
-            <w:r>
-              <w:rPr>
-                <w:rFonts w:ascii="Calibri Light" w:hAnsi="Calibri Light" w:cs="Calibri Light"/>
-                <w:b/>
-                <w:bCs/>
-                <w:sz w:val="18"/>
-                <w:szCs w:val="18"/>
-              </w:rPr>
-              <w:t xml:space="preserve">                                                                                                                                           </w:t>
-            </w:r>
-            <w:r>
-              <w:rPr>
-                <w:rFonts w:ascii="Calibri Light" w:hAnsi="Calibri Light" w:cs="Calibri Light"/>
-                <w:b/>
-                <w:bCs/>
-                <w:sz w:val="18"/>
-                <w:szCs w:val="18"/>
-              </w:rPr>
-              <w:t xml:space="preserve"> </w:t>
-            </w:r>
-            <w:r>
-              <w:rPr>
-                <w:rFonts w:ascii="Calibri Light" w:hAnsi="Calibri Light" w:cs="Calibri Light"/>
-                <w:b/>
-                <w:bCs/>
-                <w:sz w:val="18"/>
-                <w:szCs w:val="18"/>
-              </w:rPr>
-              <w:t>Ma</w:t>
-            </w:r>
-            <w:r>
-              <w:rPr>
-                <w:rFonts w:ascii="Calibri Light" w:hAnsi="Calibri Light" w:cs="Calibri Light"/>
-                <w:b/>
-                <w:bCs/>
-                <w:sz w:val="18"/>
-                <w:szCs w:val="18"/>
-              </w:rPr>
-              <w:t>r</w:t>
-            </w:r>
-            <w:r>
-              <w:rPr>
-                <w:rFonts w:ascii="Calibri Light" w:hAnsi="Calibri Light" w:cs="Calibri Light"/>
-                <w:b/>
-                <w:bCs/>
-                <w:sz w:val="18"/>
-                <w:szCs w:val="18"/>
-              </w:rPr>
-              <w:t>. 2015 - Jan. 2016</w:t>
+            <w:r>
+              <w:rPr>
+                <w:rFonts w:ascii="Calibri Light" w:hAnsi="Calibri Light" w:cs="Calibri Light"/>
+                <w:b/>
+                <w:bCs/>
+                <w:sz w:val="17"/>
+                <w:szCs w:val="17"/>
+              </w:rPr>
+              <w:t>Mar. 2015 - Jan. 2016</w:t>
             </w:r>
           </w:p>
           <w:p>
@@ -1564,65 +1425,17 @@
               <w:spacing w:after="0" w:line="240" w:lineRule="auto"/>
               <w:rPr>
                 <w:rFonts w:ascii="Calibri Light" w:hAnsi="Calibri Light" w:cs="Calibri Light"/>
-                <w:sz w:val="18"/>
-                <w:szCs w:val="18"/>
+                <w:sz w:val="17"/>
+                <w:szCs w:val="17"/>
               </w:rPr>
             </w:pPr>
             <w:r>
               <w:rPr>
                 <w:rFonts w:ascii="Calibri Light" w:hAnsi="Calibri Light" w:cs="Calibri Light"/>
-                <w:sz w:val="18"/>
-                <w:szCs w:val="18"/>
-              </w:rPr>
-              <w:t xml:space="preserve">Developed over 15 HTML </w:t>
-            </w:r>
-            <w:r>
-              <w:rPr>
-                <w:rFonts w:ascii="Calibri Light" w:hAnsi="Calibri Light" w:cs="Calibri Light"/>
-                <w:sz w:val="18"/>
-                <w:szCs w:val="18"/>
-              </w:rPr>
-              <w:t>e</w:t>
-            </w:r>
-            <w:r>
-              <w:rPr>
-                <w:rFonts w:ascii="Calibri Light" w:hAnsi="Calibri Light" w:cs="Calibri Light"/>
-                <w:sz w:val="18"/>
-                <w:szCs w:val="18"/>
-              </w:rPr>
-              <w:t xml:space="preserve">mail </w:t>
-            </w:r>
-            <w:r>
-              <w:rPr>
-                <w:rFonts w:ascii="Calibri Light" w:hAnsi="Calibri Light" w:cs="Calibri Light"/>
-                <w:sz w:val="18"/>
-                <w:szCs w:val="18"/>
-              </w:rPr>
-              <w:t>t</w:t>
-            </w:r>
-            <w:r>
-              <w:rPr>
-                <w:rFonts w:ascii="Calibri Light" w:hAnsi="Calibri Light" w:cs="Calibri Light"/>
-                <w:sz w:val="18"/>
-                <w:szCs w:val="18"/>
-              </w:rPr>
-              <w:t>emplates</w:t>
-            </w:r>
-            <w:r>
-              <w:rPr>
-                <w:rFonts w:ascii="Calibri Light" w:hAnsi="Calibri Light" w:cs="Calibri Light"/>
-                <w:sz w:val="18"/>
-                <w:szCs w:val="18"/>
-              </w:rPr>
-              <w:t xml:space="preserve"> for customer receipts and monthly campaigns which are sent to customers</w:t>
-            </w:r>
-            <w:r>
-              <w:rPr>
-                <w:rFonts w:ascii="Calibri Light" w:hAnsi="Calibri Light" w:cs="Calibri Light"/>
-                <w:sz w:val="18"/>
-                <w:szCs w:val="18"/>
-              </w:rPr>
-              <w:t>.</w:t>
+                <w:sz w:val="17"/>
+                <w:szCs w:val="17"/>
+              </w:rPr>
+              <w:t>Developed over 15 HTML email templates for customer receipts and monthly campaigns which are sent to customers.</w:t>
             </w:r>
           </w:p>
           <w:p>
@@ -1634,49 +1447,17 @@
               <w:spacing w:after="0" w:line="240" w:lineRule="auto"/>
               <w:rPr>
                 <w:rFonts w:ascii="Calibri Light" w:hAnsi="Calibri Light" w:cs="Calibri Light"/>
-                <w:sz w:val="18"/>
-                <w:szCs w:val="18"/>
+                <w:sz w:val="17"/>
+                <w:szCs w:val="17"/>
               </w:rPr>
             </w:pPr>
             <w:r>
               <w:rPr>
                 <w:rFonts w:ascii="Calibri Light" w:hAnsi="Calibri Light" w:cs="Calibri Light"/>
-                <w:sz w:val="18"/>
-                <w:szCs w:val="18"/>
-              </w:rPr>
-              <w:t>Designed a monthly campaign</w:t>
-            </w:r>
-            <w:r>
-              <w:rPr>
-                <w:rFonts w:ascii="Calibri Light" w:hAnsi="Calibri Light" w:cs="Calibri Light"/>
-                <w:sz w:val="18"/>
-                <w:szCs w:val="18"/>
-              </w:rPr>
-              <w:t xml:space="preserve"> HTML</w:t>
-            </w:r>
-            <w:r>
-              <w:rPr>
-                <w:rFonts w:ascii="Calibri Light" w:hAnsi="Calibri Light" w:cs="Calibri Light"/>
-                <w:sz w:val="18"/>
-                <w:szCs w:val="18"/>
-              </w:rPr>
-              <w:t xml:space="preserve"> email template which was approved by the design tea</w:t>
-            </w:r>
-            <w:r>
-              <w:rPr>
-                <w:rFonts w:ascii="Calibri Light" w:hAnsi="Calibri Light" w:cs="Calibri Light"/>
-                <w:sz w:val="18"/>
-                <w:szCs w:val="18"/>
-              </w:rPr>
-              <w:t>m</w:t>
-            </w:r>
-            <w:r>
-              <w:rPr>
-                <w:rFonts w:ascii="Calibri Light" w:hAnsi="Calibri Light" w:cs="Calibri Light"/>
-                <w:sz w:val="18"/>
-                <w:szCs w:val="18"/>
-              </w:rPr>
-              <w:t>.</w:t>
+                <w:sz w:val="17"/>
+                <w:szCs w:val="17"/>
+              </w:rPr>
+              <w:t>Designed a monthly campaign HTML email template which was approved by the design team.</w:t>
             </w:r>
           </w:p>
           <w:p>
@@ -1688,15 +1469,15 @@
               <w:spacing w:after="0" w:line="240" w:lineRule="auto"/>
               <w:rPr>
                 <w:rFonts w:ascii="Calibri Light" w:hAnsi="Calibri Light" w:cs="Calibri Light"/>
-                <w:sz w:val="18"/>
-                <w:szCs w:val="18"/>
+                <w:sz w:val="17"/>
+                <w:szCs w:val="17"/>
               </w:rPr>
             </w:pPr>
             <w:r>
               <w:rPr>
                 <w:rFonts w:ascii="Calibri Light" w:hAnsi="Calibri Light" w:cs="Calibri Light"/>
-                <w:sz w:val="18"/>
-                <w:szCs w:val="18"/>
+                <w:sz w:val="17"/>
+                <w:szCs w:val="17"/>
               </w:rPr>
               <w:t>Designed and developed the Company Blog Site’s prototype into responsive, interactive features, with cross-browser compatibilities.</w:t>
             </w:r>
@@ -1706,8 +1487,8 @@
               <w:spacing w:after="0" w:line="240" w:lineRule="auto"/>
               <w:rPr>
                 <w:rFonts w:ascii="Calibri Light" w:hAnsi="Calibri Light" w:cs="Calibri Light"/>
-                <w:sz w:val="18"/>
-                <w:szCs w:val="18"/>
+                <w:sz w:val="17"/>
+                <w:szCs w:val="17"/>
               </w:rPr>
             </w:pPr>
             <w:r>
@@ -1715,16 +1496,16 @@
                 <w:rFonts w:ascii="Calibri Light" w:hAnsi="Calibri Light" w:cs="Calibri Light"/>
                 <w:b/>
                 <w:bCs/>
-                <w:sz w:val="18"/>
-                <w:szCs w:val="18"/>
+                <w:sz w:val="17"/>
+                <w:szCs w:val="17"/>
               </w:rPr>
               <w:t xml:space="preserve">Technologies: </w:t>
             </w:r>
             <w:r>
               <w:rPr>
                 <w:rFonts w:ascii="Calibri Light" w:hAnsi="Calibri Light" w:cs="Calibri Light"/>
-                <w:sz w:val="18"/>
-                <w:szCs w:val="18"/>
+                <w:sz w:val="17"/>
+                <w:szCs w:val="17"/>
               </w:rPr>
               <w:t>HTML, CSS, Bootstrap, Adobe Photoshop</w:t>
             </w:r>
@@ -1734,8 +1515,8 @@
               <w:spacing w:after="0" w:line="240" w:lineRule="auto"/>
               <w:rPr>
                 <w:rFonts w:ascii="Calibri Light" w:hAnsi="Calibri Light" w:cs="Calibri Light"/>
-                <w:sz w:val="18"/>
-                <w:szCs w:val="18"/>
+                <w:sz w:val="17"/>
+                <w:szCs w:val="17"/>
               </w:rPr>
             </w:pPr>
           </w:p>
@@ -1767,8 +1548,8 @@
               <w:spacing w:after="0" w:line="240" w:lineRule="auto"/>
               <w:rPr>
                 <w:rFonts w:ascii="Calibri Light" w:hAnsi="Calibri Light" w:cs="Calibri Light"/>
-                <w:sz w:val="18"/>
-                <w:szCs w:val="18"/>
+                <w:sz w:val="17"/>
+                <w:szCs w:val="17"/>
               </w:rPr>
             </w:pPr>
           </w:p>
@@ -1777,8 +1558,8 @@
               <w:spacing w:after="0" w:line="240" w:lineRule="auto"/>
               <w:rPr>
                 <w:rFonts w:ascii="Calibri Light" w:hAnsi="Calibri Light" w:cs="Calibri Light"/>
-                <w:sz w:val="18"/>
-                <w:szCs w:val="18"/>
+                <w:sz w:val="17"/>
+                <w:szCs w:val="17"/>
               </w:rPr>
             </w:pPr>
             <w:r>
@@ -1786,8 +1567,8 @@
                 <w:rFonts w:ascii="Calibri Light" w:hAnsi="Calibri Light" w:cs="Calibri Light"/>
                 <w:b/>
                 <w:bCs/>
-                <w:sz w:val="18"/>
-                <w:szCs w:val="18"/>
+                <w:sz w:val="17"/>
+                <w:szCs w:val="17"/>
               </w:rPr>
               <w:t>Wonder Recipe</w:t>
             </w:r>
@@ -1802,15 +1583,15 @@
               <w:spacing w:after="0" w:line="240" w:lineRule="auto"/>
               <w:rPr>
                 <w:rFonts w:ascii="Calibri Light" w:hAnsi="Calibri Light" w:cs="Calibri Light"/>
-                <w:sz w:val="18"/>
-                <w:szCs w:val="18"/>
+                <w:sz w:val="17"/>
+                <w:szCs w:val="17"/>
               </w:rPr>
             </w:pPr>
             <w:r>
               <w:rPr>
                 <w:rFonts w:ascii="Calibri Light" w:hAnsi="Calibri Light" w:cs="Calibri Light"/>
-                <w:sz w:val="18"/>
-                <w:szCs w:val="18"/>
+                <w:sz w:val="17"/>
+                <w:szCs w:val="17"/>
               </w:rPr>
               <w:t xml:space="preserve">Wonder Recipe allows users who want to </w:t>
             </w:r>
@@ -1818,8 +1599,8 @@
               <w:rPr>
                 <w:rFonts w:asciiTheme="majorHAnsi" w:hAnsiTheme="majorHAnsi" w:cstheme="majorHAnsi"/>
                 <w:color w:val="24292E"/>
-                <w:sz w:val="18"/>
-                <w:szCs w:val="18"/>
+                <w:sz w:val="17"/>
+                <w:szCs w:val="17"/>
                 <w:shd w:val="clear" w:color="auto" w:fill="FFFFFF"/>
               </w:rPr>
               <w:t>discover recipes to do so conveniently from the website all the way to the grocery store.</w:t>
@@ -1835,15 +1616,15 @@
               <w:spacing w:after="0" w:line="240" w:lineRule="auto"/>
               <w:rPr>
                 <w:rFonts w:ascii="Calibri Light" w:hAnsi="Calibri Light" w:cs="Calibri Light"/>
-                <w:sz w:val="18"/>
-                <w:szCs w:val="18"/>
+                <w:sz w:val="17"/>
+                <w:szCs w:val="17"/>
               </w:rPr>
             </w:pPr>
             <w:r>
               <w:rPr>
                 <w:rFonts w:ascii="Calibri Light" w:hAnsi="Calibri Light" w:cs="Calibri Light"/>
-                <w:sz w:val="18"/>
-                <w:szCs w:val="18"/>
+                <w:sz w:val="17"/>
+                <w:szCs w:val="17"/>
               </w:rPr>
               <w:t xml:space="preserve">Over 550 Recipes extracted from </w:t>
             </w:r>
@@ -1851,8 +1632,8 @@
             <w:r>
               <w:rPr>
                 <w:rFonts w:ascii="Calibri Light" w:hAnsi="Calibri Light" w:cs="Calibri Light"/>
-                <w:sz w:val="18"/>
-                <w:szCs w:val="18"/>
+                <w:sz w:val="17"/>
+                <w:szCs w:val="17"/>
               </w:rPr>
               <w:t>spoonacular</w:t>
             </w:r>
@@ -1860,24 +1641,24 @@
             <w:r>
               <w:rPr>
                 <w:rFonts w:ascii="Calibri Light" w:hAnsi="Calibri Light" w:cs="Calibri Light"/>
-                <w:sz w:val="18"/>
-                <w:szCs w:val="18"/>
+                <w:sz w:val="17"/>
+                <w:szCs w:val="17"/>
               </w:rPr>
               <w:t xml:space="preserve"> API including recipe details such as cuisine, diet, ingredients, macros, and </w:t>
             </w:r>
             <w:r>
               <w:rPr>
                 <w:rFonts w:ascii="Calibri Light" w:hAnsi="Calibri Light" w:cs="Calibri Light"/>
-                <w:sz w:val="18"/>
-                <w:szCs w:val="18"/>
+                <w:sz w:val="17"/>
+                <w:szCs w:val="17"/>
               </w:rPr>
               <w:t>cooking directions</w:t>
             </w:r>
             <w:r>
               <w:rPr>
                 <w:rFonts w:ascii="Calibri Light" w:hAnsi="Calibri Light" w:cs="Calibri Light"/>
-                <w:sz w:val="18"/>
-                <w:szCs w:val="18"/>
+                <w:sz w:val="17"/>
+                <w:szCs w:val="17"/>
               </w:rPr>
               <w:t>.</w:t>
             </w:r>
@@ -1887,8 +1668,8 @@
               <w:spacing w:after="0" w:line="240" w:lineRule="auto"/>
               <w:rPr>
                 <w:rFonts w:ascii="Calibri Light" w:hAnsi="Calibri Light" w:cs="Calibri Light"/>
-                <w:sz w:val="18"/>
-                <w:szCs w:val="18"/>
+                <w:sz w:val="17"/>
+                <w:szCs w:val="17"/>
               </w:rPr>
             </w:pPr>
             <w:r>
@@ -1896,32 +1677,32 @@
                 <w:rFonts w:ascii="Calibri Light" w:hAnsi="Calibri Light" w:cs="Calibri Light"/>
                 <w:b/>
                 <w:bCs/>
-                <w:sz w:val="18"/>
-                <w:szCs w:val="18"/>
+                <w:sz w:val="17"/>
+                <w:szCs w:val="17"/>
               </w:rPr>
               <w:t>Technologies:</w:t>
             </w:r>
             <w:r>
               <w:rPr>
                 <w:rFonts w:ascii="Calibri Light" w:hAnsi="Calibri Light" w:cs="Calibri Light"/>
-                <w:sz w:val="18"/>
-                <w:szCs w:val="18"/>
+                <w:sz w:val="17"/>
+                <w:szCs w:val="17"/>
               </w:rPr>
               <w:t xml:space="preserve"> HTML, CSS, Sass SCSS, Bootstrap, </w:t>
             </w:r>
             <w:r>
               <w:rPr>
                 <w:rFonts w:ascii="Calibri Light" w:hAnsi="Calibri Light" w:cs="Calibri Light"/>
-                <w:sz w:val="18"/>
-                <w:szCs w:val="18"/>
+                <w:sz w:val="17"/>
+                <w:szCs w:val="17"/>
               </w:rPr>
               <w:t xml:space="preserve">JavaScript, jQuery, </w:t>
             </w:r>
             <w:r>
               <w:rPr>
                 <w:rFonts w:ascii="Calibri Light" w:hAnsi="Calibri Light" w:cs="Calibri Light"/>
-                <w:sz w:val="18"/>
-                <w:szCs w:val="18"/>
+                <w:sz w:val="17"/>
+                <w:szCs w:val="17"/>
               </w:rPr>
               <w:t xml:space="preserve">Python 3, Flask, </w:t>
             </w:r>
@@ -1929,8 +1710,8 @@
             <w:r>
               <w:rPr>
                 <w:rFonts w:ascii="Calibri Light" w:hAnsi="Calibri Light" w:cs="Calibri Light"/>
-                <w:sz w:val="18"/>
-                <w:szCs w:val="18"/>
+                <w:sz w:val="17"/>
+                <w:szCs w:val="17"/>
               </w:rPr>
               <w:t>SQLAlchemy</w:t>
             </w:r>
@@ -1938,16 +1719,16 @@
             <w:r>
               <w:rPr>
                 <w:rFonts w:ascii="Calibri Light" w:hAnsi="Calibri Light" w:cs="Calibri Light"/>
-                <w:sz w:val="18"/>
-                <w:szCs w:val="18"/>
+                <w:sz w:val="17"/>
+                <w:szCs w:val="17"/>
               </w:rPr>
               <w:t>, PostgreSQL</w:t>
             </w:r>
             <w:r>
               <w:rPr>
                 <w:rFonts w:ascii="Calibri Light" w:hAnsi="Calibri Light" w:cs="Calibri Light"/>
-                <w:sz w:val="18"/>
-                <w:szCs w:val="18"/>
+                <w:sz w:val="17"/>
+                <w:szCs w:val="17"/>
               </w:rPr>
               <w:t>, Jinja</w:t>
             </w:r>
@@ -1957,8 +1738,8 @@
               <w:spacing w:after="0" w:line="240" w:lineRule="auto"/>
               <w:rPr>
                 <w:rFonts w:ascii="Calibri Light" w:hAnsi="Calibri Light" w:cs="Calibri Light"/>
-                <w:sz w:val="18"/>
-                <w:szCs w:val="18"/>
+                <w:sz w:val="17"/>
+                <w:szCs w:val="17"/>
               </w:rPr>
             </w:pPr>
             <w:r>
@@ -1966,24 +1747,24 @@
                 <w:rFonts w:ascii="Calibri Light" w:hAnsi="Calibri Light" w:cs="Calibri Light"/>
                 <w:b/>
                 <w:bCs/>
-                <w:sz w:val="18"/>
-                <w:szCs w:val="18"/>
+                <w:sz w:val="17"/>
+                <w:szCs w:val="17"/>
               </w:rPr>
               <w:t>Link:</w:t>
             </w:r>
             <w:r>
               <w:rPr>
                 <w:rFonts w:ascii="Calibri Light" w:hAnsi="Calibri Light" w:cs="Calibri Light"/>
-                <w:sz w:val="18"/>
-                <w:szCs w:val="18"/>
+                <w:sz w:val="17"/>
+                <w:szCs w:val="17"/>
               </w:rPr>
               <w:t xml:space="preserve"> </w:t>
             </w:r>
             <w:r>
               <w:rPr>
                 <w:rFonts w:ascii="Calibri Light" w:hAnsi="Calibri Light" w:cs="Calibri Light"/>
-                <w:sz w:val="18"/>
-                <w:szCs w:val="18"/>
+                <w:sz w:val="17"/>
+                <w:szCs w:val="17"/>
               </w:rPr>
               <w:t>https://github.com/lawrencedovin/capstone-1-wonder-recipe</w:t>
             </w:r>
@@ -1993,8 +1774,8 @@
               <w:spacing w:after="0" w:line="240" w:lineRule="auto"/>
               <w:rPr>
                 <w:rFonts w:ascii="Calibri Light" w:hAnsi="Calibri Light" w:cs="Calibri Light"/>
-                <w:sz w:val="18"/>
-                <w:szCs w:val="18"/>
+                <w:sz w:val="17"/>
+                <w:szCs w:val="17"/>
               </w:rPr>
             </w:pPr>
           </w:p>
@@ -2049,8 +1830,8 @@
                 <w:rFonts w:ascii="Calibri Light" w:hAnsi="Calibri Light" w:cs="Calibri Light"/>
                 <w:b/>
                 <w:bCs/>
-                <w:sz w:val="24"/>
-                <w:szCs w:val="24"/>
+                <w:sz w:val="17"/>
+                <w:szCs w:val="17"/>
               </w:rPr>
             </w:pPr>
           </w:p>
@@ -2061,8 +1842,8 @@
                 <w:rFonts w:ascii="Calibri Light" w:hAnsi="Calibri Light" w:cs="Calibri Light"/>
                 <w:b/>
                 <w:bCs/>
-                <w:sz w:val="18"/>
-                <w:szCs w:val="18"/>
+                <w:sz w:val="17"/>
+                <w:szCs w:val="17"/>
               </w:rPr>
             </w:pPr>
             <w:r>
@@ -2070,8 +1851,8 @@
                 <w:rFonts w:ascii="Calibri Light" w:hAnsi="Calibri Light" w:cs="Calibri Light"/>
                 <w:b/>
                 <w:bCs/>
-                <w:sz w:val="18"/>
-                <w:szCs w:val="18"/>
+                <w:sz w:val="17"/>
+                <w:szCs w:val="17"/>
               </w:rPr>
               <w:t>Springboard</w:t>
             </w:r>
@@ -2080,30 +1861,20 @@
                 <w:rFonts w:ascii="Calibri Light" w:hAnsi="Calibri Light" w:cs="Calibri Light"/>
                 <w:b/>
                 <w:bCs/>
-                <w:sz w:val="18"/>
-                <w:szCs w:val="18"/>
-              </w:rPr>
-              <w:t xml:space="preserve">                                                                                                                                              </w:t>
-            </w:r>
-            <w:r>
-              <w:rPr>
-                <w:rFonts w:ascii="Calibri Light" w:hAnsi="Calibri Light" w:cs="Calibri Light"/>
-                <w:b/>
-                <w:bCs/>
-                <w:sz w:val="18"/>
-                <w:szCs w:val="18"/>
-              </w:rPr>
-              <w:t xml:space="preserve">                                                      </w:t>
-            </w:r>
-            <w:r>
-              <w:rPr>
-                <w:rFonts w:ascii="Calibri Light" w:hAnsi="Calibri Light" w:cs="Calibri Light"/>
-                <w:b/>
-                <w:bCs/>
-                <w:sz w:val="18"/>
-                <w:szCs w:val="18"/>
-              </w:rPr>
-              <w:t>Sep. 2020 - Present</w:t>
+                <w:sz w:val="17"/>
+                <w:szCs w:val="17"/>
+              </w:rPr>
+              <w:t xml:space="preserve"> | </w:t>
+            </w:r>
+            <w:r>
+              <w:rPr>
+                <w:rFonts w:ascii="Calibri Light" w:hAnsi="Calibri Light" w:cs="Calibri Light"/>
+                <w:b/>
+                <w:bCs/>
+                <w:sz w:val="17"/>
+                <w:szCs w:val="17"/>
+              </w:rPr>
+              <w:t>Sep. 2020</w:t>
             </w:r>
           </w:p>
           <w:p>
@@ -2112,15 +1883,15 @@
               <w:rPr>
                 <w:rFonts w:ascii="Calibri Light" w:hAnsi="Calibri Light" w:cs="Calibri Light"/>
                 <w:strike/>
-                <w:sz w:val="18"/>
-                <w:szCs w:val="18"/>
+                <w:sz w:val="17"/>
+                <w:szCs w:val="17"/>
               </w:rPr>
             </w:pPr>
             <w:r>
               <w:rPr>
                 <w:rFonts w:ascii="Calibri Light" w:hAnsi="Calibri Light" w:cs="Calibri Light"/>
-                <w:sz w:val="18"/>
-                <w:szCs w:val="18"/>
+                <w:sz w:val="17"/>
+                <w:szCs w:val="17"/>
               </w:rPr>
               <w:t>Software Engineering Bootcamp</w:t>
             </w:r>
@@ -2132,8 +1903,8 @@
                 <w:rFonts w:ascii="Calibri Light" w:hAnsi="Calibri Light" w:cs="Calibri Light"/>
                 <w:b/>
                 <w:bCs/>
-                <w:sz w:val="18"/>
-                <w:szCs w:val="18"/>
+                <w:sz w:val="17"/>
+                <w:szCs w:val="17"/>
               </w:rPr>
             </w:pPr>
           </w:p>
@@ -2144,8 +1915,8 @@
                 <w:rFonts w:ascii="Calibri Light" w:hAnsi="Calibri Light" w:cs="Calibri Light"/>
                 <w:b/>
                 <w:bCs/>
-                <w:sz w:val="18"/>
-                <w:szCs w:val="18"/>
+                <w:sz w:val="17"/>
+                <w:szCs w:val="17"/>
               </w:rPr>
             </w:pPr>
             <w:proofErr w:type="spellStart"/>
@@ -2154,8 +1925,8 @@
                 <w:rFonts w:ascii="Calibri Light" w:hAnsi="Calibri Light" w:cs="Calibri Light"/>
                 <w:b/>
                 <w:bCs/>
-                <w:sz w:val="18"/>
-                <w:szCs w:val="18"/>
+                <w:sz w:val="17"/>
+                <w:szCs w:val="17"/>
               </w:rPr>
               <w:t>Mapúa</w:t>
             </w:r>
@@ -2165,60 +1936,30 @@
                 <w:rFonts w:ascii="Calibri Light" w:hAnsi="Calibri Light" w:cs="Calibri Light"/>
                 <w:b/>
                 <w:bCs/>
-                <w:sz w:val="18"/>
-                <w:szCs w:val="18"/>
-              </w:rPr>
-              <w:t xml:space="preserve"> University </w:t>
-            </w:r>
-            <w:r>
-              <w:rPr>
-                <w:rFonts w:ascii="Calibri Light" w:hAnsi="Calibri Light" w:cs="Calibri Light"/>
-                <w:b/>
-                <w:bCs/>
-                <w:sz w:val="18"/>
-                <w:szCs w:val="18"/>
-              </w:rPr>
-              <w:t xml:space="preserve">                                                                                                                                                                                        </w:t>
-            </w:r>
-            <w:r>
-              <w:rPr>
-                <w:rFonts w:ascii="Calibri Light" w:hAnsi="Calibri Light" w:cs="Calibri Light"/>
-                <w:b/>
-                <w:bCs/>
-                <w:sz w:val="18"/>
-                <w:szCs w:val="18"/>
-              </w:rPr>
-              <w:t xml:space="preserve"> </w:t>
-            </w:r>
-            <w:r>
-              <w:rPr>
-                <w:rFonts w:ascii="Calibri Light" w:hAnsi="Calibri Light" w:cs="Calibri Light"/>
-                <w:b/>
-                <w:bCs/>
-                <w:sz w:val="18"/>
-                <w:szCs w:val="18"/>
-              </w:rPr>
-              <w:t>Apr</w:t>
-            </w:r>
-            <w:r>
-              <w:rPr>
-                <w:rFonts w:ascii="Calibri Light" w:hAnsi="Calibri Light" w:cs="Calibri Light"/>
-                <w:b/>
-                <w:bCs/>
-                <w:sz w:val="18"/>
-                <w:szCs w:val="18"/>
-              </w:rPr>
-              <w:t>.</w:t>
-            </w:r>
-            <w:r>
-              <w:rPr>
-                <w:rFonts w:ascii="Calibri Light" w:hAnsi="Calibri Light" w:cs="Calibri Light"/>
-                <w:b/>
-                <w:bCs/>
-                <w:sz w:val="18"/>
-                <w:szCs w:val="18"/>
-              </w:rPr>
-              <w:t xml:space="preserve"> </w:t>
+                <w:sz w:val="17"/>
+                <w:szCs w:val="17"/>
+              </w:rPr>
+              <w:t xml:space="preserve"> University</w:t>
+            </w:r>
+            <w:r>
+              <w:rPr>
+                <w:rFonts w:ascii="Calibri Light" w:hAnsi="Calibri Light" w:cs="Calibri Light"/>
+                <w:b/>
+                <w:bCs/>
+                <w:sz w:val="17"/>
+                <w:szCs w:val="17"/>
+              </w:rPr>
+              <w:t xml:space="preserve"> | </w:t>
+            </w:r>
+            <w:r>
+              <w:rPr>
+                <w:rFonts w:ascii="Calibri Light" w:hAnsi="Calibri Light" w:cs="Calibri Light"/>
+                <w:b/>
+                <w:bCs/>
+                <w:sz w:val="17"/>
+                <w:szCs w:val="17"/>
+              </w:rPr>
+              <w:t xml:space="preserve">Apr. </w:t>
             </w:r>
             <w:r>
               <w:rPr>
@@ -2226,32 +1967,10 @@
                 <w:b/>
                 <w:bCs/>
                 <w:w w:val="95"/>
-                <w:sz w:val="18"/>
-                <w:szCs w:val="18"/>
-              </w:rPr>
-              <w:t>2015 – Dec</w:t>
-            </w:r>
-            <w:r>
-              <w:rPr>
-                <w:rFonts w:ascii="Calibri Light" w:hAnsi="Calibri Light" w:cs="Calibri Light"/>
-                <w:b/>
-                <w:bCs/>
-                <w:w w:val="95"/>
-                <w:sz w:val="18"/>
-                <w:szCs w:val="18"/>
-              </w:rPr>
-              <w:t>.</w:t>
-            </w:r>
-            <w:r>
-              <w:rPr>
-                <w:rFonts w:ascii="Calibri Light" w:hAnsi="Calibri Light" w:cs="Calibri Light"/>
-                <w:b/>
-                <w:bCs/>
-                <w:w w:val="95"/>
-                <w:sz w:val="18"/>
-                <w:szCs w:val="18"/>
-              </w:rPr>
-              <w:t xml:space="preserve"> 2019</w:t>
+                <w:sz w:val="17"/>
+                <w:szCs w:val="17"/>
+              </w:rPr>
+              <w:t>2015 – Dec. 2019</w:t>
             </w:r>
           </w:p>
           <w:p>
@@ -2260,15 +1979,15 @@
               <w:rPr>
                 <w:rFonts w:ascii="Calibri Light" w:hAnsi="Calibri Light" w:cs="Calibri Light"/>
                 <w:strike/>
-                <w:sz w:val="18"/>
-                <w:szCs w:val="18"/>
+                <w:sz w:val="17"/>
+                <w:szCs w:val="17"/>
               </w:rPr>
             </w:pPr>
             <w:r>
               <w:rPr>
                 <w:rFonts w:ascii="Calibri Light" w:hAnsi="Calibri Light" w:cs="Calibri Light"/>
-                <w:sz w:val="18"/>
-                <w:szCs w:val="18"/>
+                <w:sz w:val="17"/>
+                <w:szCs w:val="17"/>
               </w:rPr>
               <w:t>Bachelor of Science in Computer Science</w:t>
             </w:r>

</xml_diff>